<commit_message>
added IMDB-M dataset, dropout as parameter
</commit_message>
<xml_diff>
--- a/DL_Project_report.docx
+++ b/DL_Project_report.docx
@@ -685,17 +685,7 @@
           <w:bCs/>
           <w:lang w:bidi="he-IL"/>
         </w:rPr>
-        <w:t>loss function, nu</w:t>
-      </w:r>
-      <w:bookmarkStart w:id="0" w:name="_GoBack"/>
-      <w:bookmarkEnd w:id="0"/>
-      <w:r>
-        <w:rPr>
-          <w:b/>
-          <w:bCs/>
-          <w:lang w:bidi="he-IL"/>
-        </w:rPr>
-        <w:t>mber of training epochs etc.</w:t>
+        <w:t>loss function, number of training epochs etc.</w:t>
       </w:r>
     </w:p>
     <w:p>
@@ -1367,19 +1357,7 @@
               <w:rPr>
                 <w:rFonts w:ascii="Cambria Math" w:hAnsi="Cambria Math"/>
               </w:rPr>
-              <m:t>w</m:t>
-            </m:r>
-            <m:r>
-              <w:rPr>
-                <w:rFonts w:ascii="Cambria Math" w:hAnsi="Cambria Math"/>
-              </w:rPr>
-              <m:t>*</m:t>
-            </m:r>
-            <m:r>
-              <w:rPr>
-                <w:rFonts w:ascii="Cambria Math" w:hAnsi="Cambria Math"/>
-              </w:rPr>
-              <m:t xml:space="preserve">k, </m:t>
+              <m:t xml:space="preserve">w*k, </m:t>
             </m:r>
             <m:sSub>
               <m:sSubPr>
@@ -1732,13 +1710,7 @@
         <w:t>we built a</w:t>
       </w:r>
       <w:r>
-        <w:t xml:space="preserve"> CNN with 2 convolutional </w:t>
-      </w:r>
-      <w:r>
-        <w:t>layers and</w:t>
-      </w:r>
-      <w:r>
-        <w:t xml:space="preserve"> </w:t>
+        <w:t xml:space="preserve"> CNN with 2 convolutional layers and </w:t>
       </w:r>
       <w:r>
         <w:t>1</w:t>
@@ -1747,10 +1719,7 @@
         <w:t xml:space="preserve"> dense layer</w:t>
       </w:r>
       <w:r>
-        <w:t xml:space="preserve"> and </w:t>
-      </w:r>
-      <w:r>
-        <w:t xml:space="preserve">a </w:t>
+        <w:t xml:space="preserve"> and a </w:t>
       </w:r>
       <w:proofErr w:type="spellStart"/>
       <w:r>
@@ -1767,10 +1736,7 @@
         <w:t xml:space="preserve">First, </w:t>
       </w:r>
       <w:r>
-        <w:t>r</w:t>
-      </w:r>
-      <w:r>
-        <w:t xml:space="preserve">eceptive field size </w:t>
+        <w:t xml:space="preserve">receptive field size </w:t>
       </w:r>
       <m:oMath>
         <m:r>
@@ -1788,19 +1754,7 @@
           <w:rPr>
             <w:rFonts w:ascii="Cambria Math" w:hAnsi="Cambria Math"/>
           </w:rPr>
-          <m:t>k</m:t>
-        </m:r>
-        <m:r>
-          <w:rPr>
-            <w:rFonts w:ascii="Cambria Math" w:hAnsi="Cambria Math"/>
-          </w:rPr>
-          <m:t>=</m:t>
-        </m:r>
-        <m:r>
-          <w:rPr>
-            <w:rFonts w:ascii="Cambria Math" w:hAnsi="Cambria Math"/>
-          </w:rPr>
-          <m:t>10</m:t>
+          <m:t>k=10</m:t>
         </m:r>
       </m:oMath>
       <w:r>
@@ -1824,146 +1778,139 @@
         <w:t>,</w:t>
       </w:r>
       <w:r>
+        <w:t xml:space="preserve"> is set as the average number of </w:t>
+      </w:r>
+      <w:r>
+        <w:t>nodes</w:t>
+      </w:r>
+      <w:r>
+        <w:t>.</w:t>
+      </w:r>
+      <w:r>
         <w:t xml:space="preserve"> </w:t>
       </w:r>
       <w:r>
-        <w:t>is set as the</w:t>
-      </w:r>
-      <w:r>
-        <w:t xml:space="preserve"> average number of </w:t>
-      </w:r>
-      <w:r>
-        <w:t>nodes</w:t>
+        <w:t xml:space="preserve">1-dimensional </w:t>
+      </w:r>
+      <w:proofErr w:type="spellStart"/>
+      <w:r>
+        <w:t>Weisfeiler</w:t>
+      </w:r>
+      <w:proofErr w:type="spellEnd"/>
+      <w:r>
+        <w:t>-Lehman (1-WL)</w:t>
+      </w:r>
+      <w:r>
+        <w:t xml:space="preserve"> is used as the graph canonization algorithm</w:t>
       </w:r>
       <w:r>
         <w:t>.</w:t>
       </w:r>
       <w:r>
-        <w:t xml:space="preserve"> </w:t>
-      </w:r>
-      <w:r>
-        <w:t xml:space="preserve">1-dimensional </w:t>
+        <w:t xml:space="preserve"> In addition, we ran experiments for k = 10 where we combined receptive fields for nodes and edges using a merge layer (k = 10</w:t>
+      </w:r>
+      <w:proofErr w:type="gramStart"/>
+      <w:r>
+        <w:t>E )</w:t>
+      </w:r>
+      <w:proofErr w:type="gramEnd"/>
+      <w:r>
+        <w:t xml:space="preserve">. </w:t>
+      </w:r>
+      <w:r>
+        <w:t>As part of our innovation in this project, we also ran additional experiment, where we built additional channels which represent different node’s graph kernels.</w:t>
+      </w:r>
+    </w:p>
+    <w:p>
+      <w:pPr>
+        <w:pStyle w:val="ListParagraph"/>
+        <w:spacing w:line="360" w:lineRule="auto"/>
+        <w:ind w:left="1080"/>
+      </w:pPr>
+    </w:p>
+    <w:p>
+      <w:pPr>
+        <w:spacing w:line="360" w:lineRule="auto"/>
+        <w:ind w:left="1080"/>
+        <w:rPr>
+          <w:lang w:bidi="he-IL"/>
+        </w:rPr>
+      </w:pPr>
+      <w:r>
+        <w:t xml:space="preserve">The first convolutional layer had 16 output channels. The second </w:t>
+      </w:r>
+      <w:r>
+        <w:t xml:space="preserve">convolutional </w:t>
+      </w:r>
+      <w:r>
+        <w:t xml:space="preserve">layer has 8 output channels, a stride of s = 1, and a field size of 10. </w:t>
+      </w:r>
+      <w:r>
+        <w:t xml:space="preserve">With </w:t>
       </w:r>
       <w:proofErr w:type="spellStart"/>
       <w:r>
-        <w:t>Weisfeiler</w:t>
+        <w:t>ReLU</w:t>
       </w:r>
       <w:proofErr w:type="spellEnd"/>
       <w:r>
-        <w:t>-Lehman (1-WL)</w:t>
-      </w:r>
-      <w:r>
-        <w:t xml:space="preserve"> is used as the graph canonization algorithm</w:t>
+        <w:t xml:space="preserve"> activation function. </w:t>
+      </w:r>
+      <w:r>
+        <w:t xml:space="preserve">The dense layer has 128 </w:t>
+      </w:r>
+      <w:r>
+        <w:t xml:space="preserve">neurons with </w:t>
+      </w:r>
+      <w:proofErr w:type="spellStart"/>
+      <w:r>
+        <w:t>ReLU</w:t>
+      </w:r>
+      <w:proofErr w:type="spellEnd"/>
+      <w:r>
+        <w:t xml:space="preserve"> and</w:t>
+      </w:r>
+      <w:r>
+        <w:t xml:space="preserve"> a dropout rate of 0.5. </w:t>
+      </w:r>
+      <w:r>
+        <w:t>T</w:t>
+      </w:r>
+      <w:r>
+        <w:t xml:space="preserve">he </w:t>
+      </w:r>
+      <w:r>
+        <w:t xml:space="preserve">Dropout and the small number of neurons are needed to avoid overfitting on the smaller data sets. The hyperparameter </w:t>
+      </w:r>
+      <w:r>
+        <w:t xml:space="preserve">are </w:t>
+      </w:r>
+      <w:r>
+        <w:t xml:space="preserve">number of epochs </w:t>
+      </w:r>
+      <w:r>
+        <w:t xml:space="preserve">and </w:t>
+      </w:r>
+      <w:r>
+        <w:t>batch size for the mini-batch RMSPROP</w:t>
+      </w:r>
+      <w:r>
+        <w:t xml:space="preserve"> algorithm</w:t>
       </w:r>
       <w:r>
         <w:t>.</w:t>
       </w:r>
-      <w:r>
-        <w:t xml:space="preserve"> </w:t>
-      </w:r>
-      <w:r>
-        <w:t>In addition, we ran experiments for k = 10 where we combined receptive fields for nodes and edges using a merge layer (k = 10</w:t>
-      </w:r>
-      <w:proofErr w:type="gramStart"/>
-      <w:r>
-        <w:t>E )</w:t>
-      </w:r>
-      <w:proofErr w:type="gramEnd"/>
-      <w:r>
-        <w:t xml:space="preserve">. </w:t>
-      </w:r>
-      <w:r>
-        <w:t>As part of our innovation in this project, we also ran additional experiment, where we built additional channels which represent different node’s graph kernels.</w:t>
-      </w:r>
-    </w:p>
-    <w:p>
-      <w:pPr>
-        <w:pStyle w:val="ListParagraph"/>
-        <w:spacing w:line="360" w:lineRule="auto"/>
-        <w:ind w:left="1080"/>
-      </w:pPr>
-    </w:p>
-    <w:p>
-      <w:pPr>
-        <w:spacing w:line="360" w:lineRule="auto"/>
-        <w:ind w:left="1080"/>
-        <w:rPr>
-          <w:lang w:bidi="he-IL"/>
-        </w:rPr>
-      </w:pPr>
-      <w:r>
-        <w:t xml:space="preserve">The first convolutional layer had 16 output channels. The second </w:t>
-      </w:r>
-      <w:r>
-        <w:t xml:space="preserve">convolutional </w:t>
-      </w:r>
-      <w:r>
-        <w:t xml:space="preserve">layer has 8 output channels, a stride of s = 1, and a field size of 10. </w:t>
-      </w:r>
-      <w:r>
-        <w:t xml:space="preserve">With </w:t>
-      </w:r>
-      <w:proofErr w:type="spellStart"/>
-      <w:r>
-        <w:t>ReLU</w:t>
-      </w:r>
-      <w:proofErr w:type="spellEnd"/>
-      <w:r>
-        <w:t xml:space="preserve"> activation function. </w:t>
-      </w:r>
-      <w:r>
-        <w:t xml:space="preserve">The dense layer has 128 </w:t>
-      </w:r>
-      <w:r>
-        <w:t xml:space="preserve">neurons with </w:t>
-      </w:r>
-      <w:proofErr w:type="spellStart"/>
-      <w:r>
-        <w:t>ReLU</w:t>
-      </w:r>
-      <w:proofErr w:type="spellEnd"/>
-      <w:r>
-        <w:t xml:space="preserve"> and</w:t>
-      </w:r>
-      <w:r>
-        <w:t xml:space="preserve"> a dropout rate of 0.5. </w:t>
-      </w:r>
-      <w:r>
-        <w:t>T</w:t>
-      </w:r>
-      <w:r>
-        <w:t xml:space="preserve">he </w:t>
-      </w:r>
-      <w:r>
-        <w:t xml:space="preserve">Dropout and the small number of neurons are needed to avoid overfitting on the smaller data sets. The hyperparameter </w:t>
-      </w:r>
-      <w:r>
-        <w:t xml:space="preserve">are </w:t>
-      </w:r>
-      <w:r>
-        <w:t xml:space="preserve">number of epochs </w:t>
-      </w:r>
-      <w:r>
-        <w:t xml:space="preserve">and </w:t>
-      </w:r>
-      <w:r>
-        <w:t>batch size for the mini-batch RMSPROP</w:t>
-      </w:r>
-      <w:r>
-        <w:t xml:space="preserve"> algorithm</w:t>
-      </w:r>
-      <w:r>
-        <w:t>.</w:t>
-      </w:r>
-    </w:p>
-    <w:p>
-      <w:pPr>
-        <w:pStyle w:val="ListParagraph"/>
-        <w:spacing w:line="360" w:lineRule="auto"/>
-        <w:rPr>
-          <w:lang w:bidi="he-IL"/>
-        </w:rPr>
-      </w:pPr>
+    </w:p>
+    <w:p>
+      <w:pPr>
+        <w:pStyle w:val="ListParagraph"/>
+        <w:spacing w:line="360" w:lineRule="auto"/>
+        <w:rPr>
+          <w:lang w:bidi="he-IL"/>
+        </w:rPr>
+      </w:pPr>
+      <w:bookmarkStart w:id="0" w:name="_GoBack"/>
+      <w:bookmarkEnd w:id="0"/>
     </w:p>
     <w:p>
       <w:pPr>
@@ -2225,29 +2172,131 @@
         <w:t xml:space="preserve"> graph data sets (up to 12000 graphs each, with an average of 400 nodes)</w:t>
       </w:r>
       <w:r>
-        <w:t xml:space="preserve">, where </w:t>
-      </w:r>
-      <w:r>
-        <w:t>normalized node degree as</w:t>
-      </w:r>
-      <w:r>
-        <w:t xml:space="preserve"> nodes</w:t>
-      </w:r>
-      <w:r>
-        <w:t xml:space="preserve"> attribute</w:t>
-      </w:r>
-      <w:r>
-        <w:t>.</w:t>
-      </w:r>
-    </w:p>
-    <w:p>
-      <w:pPr>
-        <w:pStyle w:val="ListParagraph"/>
-        <w:spacing w:line="360" w:lineRule="auto"/>
-        <w:rPr>
-          <w:b/>
-          <w:bCs/>
-        </w:rPr>
+        <w:t>, where normalized node degree as nodes attribute.</w:t>
+      </w:r>
+    </w:p>
+    <w:p>
+      <w:pPr>
+        <w:pStyle w:val="ListParagraph"/>
+        <w:spacing w:line="360" w:lineRule="auto"/>
+        <w:rPr>
+          <w:b/>
+          <w:bCs/>
+        </w:rPr>
+      </w:pPr>
+      <w:r>
+        <w:rPr>
+          <w:b/>
+          <w:bCs/>
+        </w:rPr>
+        <w:t>COLLAB, IMDB-B, IMDB-M, RE-B, RE-M5k, RE-M10k</w:t>
+      </w:r>
+    </w:p>
+    <w:p>
+      <w:pPr>
+        <w:pStyle w:val="ListParagraph"/>
+        <w:spacing w:line="360" w:lineRule="auto"/>
+      </w:pPr>
+      <w:r>
+        <w:rPr>
+          <w:b/>
+          <w:bCs/>
+        </w:rPr>
+        <w:t>RE-B</w:t>
+      </w:r>
+      <w:r>
+        <w:t>: Binary classification task of 2000 graphs where each graph represents of online discussion threads from Reddit.com and the task is to identify whether a discussion is Question/Answer or Debate-based.</w:t>
+      </w:r>
+    </w:p>
+    <w:p>
+      <w:pPr>
+        <w:pStyle w:val="ListParagraph"/>
+        <w:spacing w:line="360" w:lineRule="auto"/>
+      </w:pPr>
+      <w:r>
+        <w:rPr>
+          <w:b/>
+          <w:bCs/>
+        </w:rPr>
+        <w:t>RE-M5k, RE-M10k</w:t>
+      </w:r>
+      <w:r>
+        <w:t xml:space="preserve"> </w:t>
+      </w:r>
+      <w:r>
+        <w:t xml:space="preserve">- </w:t>
+      </w:r>
+      <w:r>
+        <w:t>Multi-class classification task of 5000 and 12000 graphs of online discussion threads from Reddit where the task is to identify which subreddit a given discussion belongs to.</w:t>
+      </w:r>
+    </w:p>
+    <w:p>
+      <w:pPr>
+        <w:pStyle w:val="ListParagraph"/>
+        <w:spacing w:line="360" w:lineRule="auto"/>
+      </w:pPr>
+      <w:r>
+        <w:rPr>
+          <w:b/>
+          <w:bCs/>
+        </w:rPr>
+        <w:t>IMDB-B</w:t>
+      </w:r>
+      <w:r>
+        <w:rPr>
+          <w:b/>
+          <w:bCs/>
+        </w:rPr>
+        <w:t xml:space="preserve"> -</w:t>
+      </w:r>
+      <w:r>
+        <w:t xml:space="preserve"> Binary classification task of 1000 graphs of movie collaboration ego-networks from IMDB.com where the task is to identify whether a given actor belongs to Action or Comedy genre.</w:t>
+      </w:r>
+    </w:p>
+    <w:p>
+      <w:pPr>
+        <w:pStyle w:val="ListParagraph"/>
+        <w:spacing w:line="360" w:lineRule="auto"/>
+      </w:pPr>
+      <w:r>
+        <w:rPr>
+          <w:b/>
+          <w:bCs/>
+        </w:rPr>
+        <w:t>IMDB-</w:t>
+      </w:r>
+      <w:proofErr w:type="gramStart"/>
+      <w:r>
+        <w:rPr>
+          <w:b/>
+          <w:bCs/>
+        </w:rPr>
+        <w:t>M</w:t>
+      </w:r>
+      <w:r>
+        <w:t xml:space="preserve"> </w:t>
+      </w:r>
+      <w:r>
+        <w:t xml:space="preserve"> -</w:t>
+      </w:r>
+      <w:proofErr w:type="gramEnd"/>
+      <w:r>
+        <w:t xml:space="preserve"> </w:t>
+      </w:r>
+      <w:r>
+        <w:t xml:space="preserve">Multi-class classification task of 1500 graphs of movie collaboration ego-networks from </w:t>
+      </w:r>
+      <w:r>
+        <w:t>I</w:t>
+      </w:r>
+      <w:r>
+        <w:t>MDB.com where the task is to identify whether a given actor belongs to Comedy, Romance or Sci-Fi genre.</w:t>
+      </w:r>
+    </w:p>
+    <w:p>
+      <w:pPr>
+        <w:pStyle w:val="ListParagraph"/>
+        <w:spacing w:line="360" w:lineRule="auto"/>
       </w:pPr>
       <w:r>
         <w:rPr>
@@ -2257,75 +2306,30 @@
         <w:t>COLLAB</w:t>
       </w:r>
       <w:r>
-        <w:rPr>
-          <w:b/>
-          <w:bCs/>
-        </w:rPr>
-        <w:t xml:space="preserve">, </w:t>
-      </w:r>
-      <w:r>
-        <w:rPr>
-          <w:b/>
-          <w:bCs/>
-        </w:rPr>
-        <w:t>IMDB-B</w:t>
-      </w:r>
-      <w:r>
-        <w:rPr>
-          <w:b/>
-          <w:bCs/>
-        </w:rPr>
-        <w:t xml:space="preserve">, </w:t>
-      </w:r>
-      <w:r>
-        <w:rPr>
-          <w:b/>
-          <w:bCs/>
-        </w:rPr>
-        <w:t>IMDB-M</w:t>
-      </w:r>
-      <w:r>
-        <w:rPr>
-          <w:b/>
-          <w:bCs/>
-        </w:rPr>
-        <w:t xml:space="preserve">, </w:t>
-      </w:r>
-      <w:r>
-        <w:rPr>
-          <w:b/>
-          <w:bCs/>
-        </w:rPr>
-        <w:t>RE-B</w:t>
-      </w:r>
-      <w:r>
-        <w:rPr>
-          <w:b/>
-          <w:bCs/>
-        </w:rPr>
-        <w:t xml:space="preserve">, </w:t>
-      </w:r>
-      <w:r>
-        <w:rPr>
-          <w:b/>
-          <w:bCs/>
-        </w:rPr>
-        <w:t>RE-M5k</w:t>
-      </w:r>
-      <w:r>
-        <w:rPr>
-          <w:b/>
-          <w:bCs/>
-        </w:rPr>
-        <w:t xml:space="preserve">, </w:t>
-      </w:r>
-      <w:r>
-        <w:rPr>
-          <w:b/>
-          <w:bCs/>
-        </w:rPr>
-        <w:t>RE-M10k</w:t>
-      </w:r>
+        <w:t xml:space="preserve"> </w:t>
+      </w:r>
+      <w:r>
+        <w:t xml:space="preserve">- </w:t>
+      </w:r>
+      <w:r>
+        <w:t>dataset o</w:t>
+      </w:r>
+      <w:r>
+        <w:t>f</w:t>
+      </w:r>
+      <w:r>
+        <w:t xml:space="preserve"> 5000 graphs where the task is to identify which research area a given researcher belongs to.</w:t>
+      </w:r>
+    </w:p>
+    <w:p>
+      <w:pPr>
+        <w:pStyle w:val="ListParagraph"/>
+        <w:spacing w:line="360" w:lineRule="auto"/>
+        <w:rPr>
+          <w:b/>
+          <w:bCs/>
+        </w:rPr>
+      </w:pPr>
     </w:p>
     <w:p>
       <w:pPr>
@@ -2345,18 +2349,24 @@
         </w:numPr>
         <w:spacing w:line="360" w:lineRule="auto"/>
         <w:rPr>
+          <w:b/>
+          <w:bCs/>
           <w:lang w:bidi="he-IL"/>
         </w:rPr>
       </w:pPr>
       <w:r>
         <w:rPr>
           <w:rFonts w:hint="cs"/>
+          <w:b/>
+          <w:bCs/>
           <w:lang w:bidi="he-IL"/>
         </w:rPr>
         <w:t>R</w:t>
       </w:r>
       <w:r>
         <w:rPr>
+          <w:b/>
+          <w:bCs/>
           <w:lang w:bidi="he-IL"/>
         </w:rPr>
         <w:t>esults</w:t>
@@ -2367,11 +2377,15 @@
         <w:pStyle w:val="ListParagraph"/>
         <w:spacing w:line="360" w:lineRule="auto"/>
         <w:rPr>
-          <w:lang w:bidi="he-IL"/>
-        </w:rPr>
-      </w:pPr>
-      <w:r>
-        <w:rPr>
+          <w:b/>
+          <w:bCs/>
+          <w:lang w:bidi="he-IL"/>
+        </w:rPr>
+      </w:pPr>
+      <w:r>
+        <w:rPr>
+          <w:b/>
+          <w:bCs/>
           <w:lang w:bidi="he-IL"/>
         </w:rPr>
         <w:t>The results should include the following:</w:t>
@@ -2386,14 +2400,37 @@
         </w:numPr>
         <w:spacing w:line="360" w:lineRule="auto"/>
         <w:rPr>
-          <w:lang w:bidi="he-IL"/>
-        </w:rPr>
-      </w:pPr>
-      <w:r>
-        <w:rPr>
-          <w:lang w:bidi="he-IL"/>
-        </w:rPr>
-        <w:t>The final results on the test set</w:t>
+          <w:b/>
+          <w:bCs/>
+          <w:lang w:bidi="he-IL"/>
+        </w:rPr>
+      </w:pPr>
+      <w:r>
+        <w:rPr>
+          <w:b/>
+          <w:bCs/>
+          <w:lang w:bidi="he-IL"/>
+        </w:rPr>
+        <w:lastRenderedPageBreak/>
+        <w:t xml:space="preserve">The </w:t>
+      </w:r>
+      <w:proofErr w:type="gramStart"/>
+      <w:r>
+        <w:rPr>
+          <w:b/>
+          <w:bCs/>
+          <w:lang w:bidi="he-IL"/>
+        </w:rPr>
+        <w:t>final results</w:t>
+      </w:r>
+      <w:proofErr w:type="gramEnd"/>
+      <w:r>
+        <w:rPr>
+          <w:b/>
+          <w:bCs/>
+          <w:lang w:bidi="he-IL"/>
+        </w:rPr>
+        <w:t xml:space="preserve"> on the test set</w:t>
       </w:r>
     </w:p>
     <w:p>
@@ -2405,11 +2442,15 @@
         </w:numPr>
         <w:spacing w:line="360" w:lineRule="auto"/>
         <w:rPr>
-          <w:lang w:bidi="he-IL"/>
-        </w:rPr>
-      </w:pPr>
-      <w:r>
-        <w:rPr>
+          <w:b/>
+          <w:bCs/>
+          <w:lang w:bidi="he-IL"/>
+        </w:rPr>
+      </w:pPr>
+      <w:r>
+        <w:rPr>
+          <w:b/>
+          <w:bCs/>
           <w:lang w:bidi="he-IL"/>
         </w:rPr>
         <w:t>Training/validation set loss and accuracy (present ~30 data points for the training loss throughout the experiment). If the paper you’re implementing applies a different metric, use that. In case of uncertainty, contact the lecturer.</w:t>
@@ -2424,21 +2465,1830 @@
         </w:numPr>
         <w:spacing w:line="360" w:lineRule="auto"/>
         <w:rPr>
-          <w:lang w:bidi="he-IL"/>
-        </w:rPr>
-      </w:pPr>
-      <w:r>
-        <w:rPr>
+          <w:b/>
+          <w:bCs/>
+          <w:lang w:bidi="he-IL"/>
+        </w:rPr>
+      </w:pPr>
+      <w:r>
+        <w:rPr>
+          <w:b/>
+          <w:bCs/>
           <w:lang w:bidi="he-IL"/>
         </w:rPr>
         <w:t>Test set loss and accuracy for each training epoch</w:t>
       </w:r>
       <w:r>
         <w:rPr>
+          <w:b/>
+          <w:bCs/>
           <w:lang w:bidi="he-IL"/>
         </w:rPr>
         <w:t>.</w:t>
       </w:r>
+    </w:p>
+    <w:tbl>
+      <w:tblPr>
+        <w:tblStyle w:val="GridTable5Dark-Accent5"/>
+        <w:tblW w:w="0" w:type="auto"/>
+        <w:tblInd w:w="704" w:type="dxa"/>
+        <w:tblLook w:val="04A0" w:firstRow="1" w:lastRow="0" w:firstColumn="1" w:lastColumn="0" w:noHBand="0" w:noVBand="1"/>
+      </w:tblPr>
+      <w:tblGrid>
+        <w:gridCol w:w="1633"/>
+        <w:gridCol w:w="2053"/>
+        <w:gridCol w:w="2126"/>
+        <w:gridCol w:w="2834"/>
+      </w:tblGrid>
+      <w:tr>
+        <w:trPr>
+          <w:cnfStyle w:val="100000000000" w:firstRow="1" w:lastRow="0" w:firstColumn="0" w:lastColumn="0" w:oddVBand="0" w:evenVBand="0" w:oddHBand="0" w:evenHBand="0" w:firstRowFirstColumn="0" w:firstRowLastColumn="0" w:lastRowFirstColumn="0" w:lastRowLastColumn="0"/>
+        </w:trPr>
+        <w:tc>
+          <w:tcPr>
+            <w:cnfStyle w:val="001000000000" w:firstRow="0" w:lastRow="0" w:firstColumn="1" w:lastColumn="0" w:oddVBand="0" w:evenVBand="0" w:oddHBand="0" w:evenHBand="0" w:firstRowFirstColumn="0" w:firstRowLastColumn="0" w:lastRowFirstColumn="0" w:lastRowLastColumn="0"/>
+            <w:tcW w:w="1633" w:type="dxa"/>
+          </w:tcPr>
+          <w:p>
+            <w:pPr>
+              <w:spacing w:line="360" w:lineRule="auto"/>
+              <w:rPr>
+                <w:lang w:bidi="he-IL"/>
+              </w:rPr>
+            </w:pPr>
+            <w:r>
+              <w:rPr>
+                <w:lang w:bidi="he-IL"/>
+              </w:rPr>
+              <w:t>Datasets</w:t>
+            </w:r>
+          </w:p>
+        </w:tc>
+        <w:tc>
+          <w:tcPr>
+            <w:tcW w:w="2053" w:type="dxa"/>
+          </w:tcPr>
+          <w:p>
+            <w:pPr>
+              <w:spacing w:line="360" w:lineRule="auto"/>
+              <w:cnfStyle w:val="100000000000" w:firstRow="1" w:lastRow="0" w:firstColumn="0" w:lastColumn="0" w:oddVBand="0" w:evenVBand="0" w:oddHBand="0" w:evenHBand="0" w:firstRowFirstColumn="0" w:firstRowLastColumn="0" w:lastRowFirstColumn="0" w:lastRowLastColumn="0"/>
+              <w:rPr>
+                <w:b w:val="0"/>
+                <w:bCs w:val="0"/>
+                <w:lang w:bidi="he-IL"/>
+              </w:rPr>
+            </w:pPr>
+            <w:r>
+              <w:rPr>
+                <w:b w:val="0"/>
+                <w:bCs w:val="0"/>
+              </w:rPr>
+              <w:t>PSCN k=10</w:t>
+            </w:r>
+            <w:r>
+              <w:rPr>
+                <w:b w:val="0"/>
+                <w:bCs w:val="0"/>
+              </w:rPr>
+              <w:t xml:space="preserve"> (paper)</w:t>
+            </w:r>
+          </w:p>
+        </w:tc>
+        <w:tc>
+          <w:tcPr>
+            <w:tcW w:w="2126" w:type="dxa"/>
+          </w:tcPr>
+          <w:p>
+            <w:pPr>
+              <w:spacing w:line="360" w:lineRule="auto"/>
+              <w:cnfStyle w:val="100000000000" w:firstRow="1" w:lastRow="0" w:firstColumn="0" w:lastColumn="0" w:oddVBand="0" w:evenVBand="0" w:oddHBand="0" w:evenHBand="0" w:firstRowFirstColumn="0" w:firstRowLastColumn="0" w:lastRowFirstColumn="0" w:lastRowLastColumn="0"/>
+              <w:rPr>
+                <w:b w:val="0"/>
+                <w:bCs w:val="0"/>
+                <w:lang w:bidi="he-IL"/>
+              </w:rPr>
+            </w:pPr>
+            <w:r>
+              <w:rPr>
+                <w:b w:val="0"/>
+                <w:bCs w:val="0"/>
+              </w:rPr>
+              <w:t>PSCN k=10 (</w:t>
+            </w:r>
+            <w:r>
+              <w:rPr>
+                <w:b w:val="0"/>
+                <w:bCs w:val="0"/>
+              </w:rPr>
+              <w:t>our</w:t>
+            </w:r>
+            <w:r>
+              <w:rPr>
+                <w:b w:val="0"/>
+                <w:bCs w:val="0"/>
+              </w:rPr>
+              <w:t>s</w:t>
+            </w:r>
+            <w:r>
+              <w:rPr>
+                <w:b w:val="0"/>
+                <w:bCs w:val="0"/>
+              </w:rPr>
+              <w:t>)</w:t>
+            </w:r>
+          </w:p>
+        </w:tc>
+        <w:tc>
+          <w:tcPr>
+            <w:tcW w:w="2834" w:type="dxa"/>
+          </w:tcPr>
+          <w:p>
+            <w:pPr>
+              <w:spacing w:line="360" w:lineRule="auto"/>
+              <w:cnfStyle w:val="100000000000" w:firstRow="1" w:lastRow="0" w:firstColumn="0" w:lastColumn="0" w:oddVBand="0" w:evenVBand="0" w:oddHBand="0" w:evenHBand="0" w:firstRowFirstColumn="0" w:firstRowLastColumn="0" w:lastRowFirstColumn="0" w:lastRowLastColumn="0"/>
+              <w:rPr>
+                <w:b w:val="0"/>
+                <w:bCs w:val="0"/>
+                <w:lang w:bidi="he-IL"/>
+              </w:rPr>
+            </w:pPr>
+            <w:r>
+              <w:rPr>
+                <w:b w:val="0"/>
+                <w:bCs w:val="0"/>
+              </w:rPr>
+              <w:t>PSCN k=10</w:t>
+            </w:r>
+            <w:r>
+              <w:rPr>
+                <w:b w:val="0"/>
+                <w:bCs w:val="0"/>
+              </w:rPr>
+              <w:t>, Channels</w:t>
+            </w:r>
+            <w:r>
+              <w:rPr>
+                <w:b w:val="0"/>
+                <w:bCs w:val="0"/>
+              </w:rPr>
+              <w:t xml:space="preserve"> (our</w:t>
+            </w:r>
+            <w:r>
+              <w:rPr>
+                <w:b w:val="0"/>
+                <w:bCs w:val="0"/>
+              </w:rPr>
+              <w:t>s</w:t>
+            </w:r>
+            <w:r>
+              <w:rPr>
+                <w:b w:val="0"/>
+                <w:bCs w:val="0"/>
+              </w:rPr>
+              <w:t>)</w:t>
+            </w:r>
+          </w:p>
+        </w:tc>
+      </w:tr>
+      <w:tr>
+        <w:trPr>
+          <w:cnfStyle w:val="000000100000" w:firstRow="0" w:lastRow="0" w:firstColumn="0" w:lastColumn="0" w:oddVBand="0" w:evenVBand="0" w:oddHBand="1" w:evenHBand="0" w:firstRowFirstColumn="0" w:firstRowLastColumn="0" w:lastRowFirstColumn="0" w:lastRowLastColumn="0"/>
+        </w:trPr>
+        <w:tc>
+          <w:tcPr>
+            <w:cnfStyle w:val="001000000000" w:firstRow="0" w:lastRow="0" w:firstColumn="1" w:lastColumn="0" w:oddVBand="0" w:evenVBand="0" w:oddHBand="0" w:evenHBand="0" w:firstRowFirstColumn="0" w:firstRowLastColumn="0" w:lastRowFirstColumn="0" w:lastRowLastColumn="0"/>
+            <w:tcW w:w="1633" w:type="dxa"/>
+          </w:tcPr>
+          <w:p>
+            <w:pPr>
+              <w:spacing w:line="360" w:lineRule="auto"/>
+              <w:rPr>
+                <w:b w:val="0"/>
+                <w:bCs w:val="0"/>
+                <w:lang w:bidi="he-IL"/>
+              </w:rPr>
+            </w:pPr>
+            <w:r>
+              <w:rPr>
+                <w:b w:val="0"/>
+                <w:bCs w:val="0"/>
+              </w:rPr>
+              <w:t>COLLAB</w:t>
+            </w:r>
+          </w:p>
+        </w:tc>
+        <w:tc>
+          <w:tcPr>
+            <w:tcW w:w="2053" w:type="dxa"/>
+          </w:tcPr>
+          <w:p>
+            <w:pPr>
+              <w:spacing w:line="360" w:lineRule="auto"/>
+              <w:cnfStyle w:val="000000100000" w:firstRow="0" w:lastRow="0" w:firstColumn="0" w:lastColumn="0" w:oddVBand="0" w:evenVBand="0" w:oddHBand="1" w:evenHBand="0" w:firstRowFirstColumn="0" w:firstRowLastColumn="0" w:lastRowFirstColumn="0" w:lastRowLastColumn="0"/>
+              <w:rPr>
+                <w:lang w:bidi="he-IL"/>
+              </w:rPr>
+            </w:pPr>
+            <w:r>
+              <w:t>72.60 ± 2.15</w:t>
+            </w:r>
+          </w:p>
+        </w:tc>
+        <w:tc>
+          <w:tcPr>
+            <w:tcW w:w="2126" w:type="dxa"/>
+          </w:tcPr>
+          <w:p>
+            <w:pPr>
+              <w:spacing w:line="360" w:lineRule="auto"/>
+              <w:cnfStyle w:val="000000100000" w:firstRow="0" w:lastRow="0" w:firstColumn="0" w:lastColumn="0" w:oddVBand="0" w:evenVBand="0" w:oddHBand="1" w:evenHBand="0" w:firstRowFirstColumn="0" w:firstRowLastColumn="0" w:lastRowFirstColumn="0" w:lastRowLastColumn="0"/>
+              <w:rPr>
+                <w:lang w:bidi="he-IL"/>
+              </w:rPr>
+            </w:pPr>
+            <w:r>
+              <w:rPr>
+                <w:rFonts w:ascii="DejaVuSans" w:hAnsi="DejaVuSans" w:cs="DejaVuSans"/>
+                <w:sz w:val="20"/>
+                <w:szCs w:val="20"/>
+                <w:lang w:bidi="he-IL"/>
+              </w:rPr>
+              <w:t>0.694</w:t>
+            </w:r>
+          </w:p>
+        </w:tc>
+        <w:tc>
+          <w:tcPr>
+            <w:tcW w:w="2834" w:type="dxa"/>
+          </w:tcPr>
+          <w:p>
+            <w:pPr>
+              <w:spacing w:line="360" w:lineRule="auto"/>
+              <w:cnfStyle w:val="000000100000" w:firstRow="0" w:lastRow="0" w:firstColumn="0" w:lastColumn="0" w:oddVBand="0" w:evenVBand="0" w:oddHBand="1" w:evenHBand="0" w:firstRowFirstColumn="0" w:firstRowLastColumn="0" w:lastRowFirstColumn="0" w:lastRowLastColumn="0"/>
+              <w:rPr>
+                <w:lang w:bidi="he-IL"/>
+              </w:rPr>
+            </w:pPr>
+          </w:p>
+        </w:tc>
+      </w:tr>
+      <w:tr>
+        <w:tc>
+          <w:tcPr>
+            <w:cnfStyle w:val="001000000000" w:firstRow="0" w:lastRow="0" w:firstColumn="1" w:lastColumn="0" w:oddVBand="0" w:evenVBand="0" w:oddHBand="0" w:evenHBand="0" w:firstRowFirstColumn="0" w:firstRowLastColumn="0" w:lastRowFirstColumn="0" w:lastRowLastColumn="0"/>
+            <w:tcW w:w="1633" w:type="dxa"/>
+          </w:tcPr>
+          <w:p>
+            <w:pPr>
+              <w:spacing w:line="360" w:lineRule="auto"/>
+              <w:rPr>
+                <w:b w:val="0"/>
+                <w:bCs w:val="0"/>
+                <w:lang w:bidi="he-IL"/>
+              </w:rPr>
+            </w:pPr>
+            <w:r>
+              <w:rPr>
+                <w:b w:val="0"/>
+                <w:bCs w:val="0"/>
+              </w:rPr>
+              <w:t>IMDB-B</w:t>
+            </w:r>
+          </w:p>
+        </w:tc>
+        <w:tc>
+          <w:tcPr>
+            <w:tcW w:w="2053" w:type="dxa"/>
+          </w:tcPr>
+          <w:p>
+            <w:pPr>
+              <w:spacing w:line="360" w:lineRule="auto"/>
+              <w:cnfStyle w:val="000000000000" w:firstRow="0" w:lastRow="0" w:firstColumn="0" w:lastColumn="0" w:oddVBand="0" w:evenVBand="0" w:oddHBand="0" w:evenHBand="0" w:firstRowFirstColumn="0" w:firstRowLastColumn="0" w:lastRowFirstColumn="0" w:lastRowLastColumn="0"/>
+              <w:rPr>
+                <w:lang w:bidi="he-IL"/>
+              </w:rPr>
+            </w:pPr>
+            <w:r>
+              <w:t>71.00 ± 2.29</w:t>
+            </w:r>
+          </w:p>
+        </w:tc>
+        <w:tc>
+          <w:tcPr>
+            <w:tcW w:w="2126" w:type="dxa"/>
+          </w:tcPr>
+          <w:p>
+            <w:pPr>
+              <w:spacing w:line="360" w:lineRule="auto"/>
+              <w:cnfStyle w:val="000000000000" w:firstRow="0" w:lastRow="0" w:firstColumn="0" w:lastColumn="0" w:oddVBand="0" w:evenVBand="0" w:oddHBand="0" w:evenHBand="0" w:firstRowFirstColumn="0" w:firstRowLastColumn="0" w:lastRowFirstColumn="0" w:lastRowLastColumn="0"/>
+              <w:rPr>
+                <w:lang w:bidi="he-IL"/>
+              </w:rPr>
+            </w:pPr>
+            <w:r>
+              <w:rPr>
+                <w:rFonts w:ascii="DejaVuSans" w:hAnsi="DejaVuSans" w:cs="DejaVuSans"/>
+                <w:sz w:val="20"/>
+                <w:szCs w:val="20"/>
+                <w:lang w:bidi="he-IL"/>
+              </w:rPr>
+              <w:t>0.628</w:t>
+            </w:r>
+          </w:p>
+        </w:tc>
+        <w:tc>
+          <w:tcPr>
+            <w:tcW w:w="2834" w:type="dxa"/>
+          </w:tcPr>
+          <w:p>
+            <w:pPr>
+              <w:spacing w:line="360" w:lineRule="auto"/>
+              <w:cnfStyle w:val="000000000000" w:firstRow="0" w:lastRow="0" w:firstColumn="0" w:lastColumn="0" w:oddVBand="0" w:evenVBand="0" w:oddHBand="0" w:evenHBand="0" w:firstRowFirstColumn="0" w:firstRowLastColumn="0" w:lastRowFirstColumn="0" w:lastRowLastColumn="0"/>
+              <w:rPr>
+                <w:lang w:bidi="he-IL"/>
+              </w:rPr>
+            </w:pPr>
+          </w:p>
+        </w:tc>
+      </w:tr>
+      <w:tr>
+        <w:trPr>
+          <w:cnfStyle w:val="000000100000" w:firstRow="0" w:lastRow="0" w:firstColumn="0" w:lastColumn="0" w:oddVBand="0" w:evenVBand="0" w:oddHBand="1" w:evenHBand="0" w:firstRowFirstColumn="0" w:firstRowLastColumn="0" w:lastRowFirstColumn="0" w:lastRowLastColumn="0"/>
+        </w:trPr>
+        <w:tc>
+          <w:tcPr>
+            <w:cnfStyle w:val="001000000000" w:firstRow="0" w:lastRow="0" w:firstColumn="1" w:lastColumn="0" w:oddVBand="0" w:evenVBand="0" w:oddHBand="0" w:evenHBand="0" w:firstRowFirstColumn="0" w:firstRowLastColumn="0" w:lastRowFirstColumn="0" w:lastRowLastColumn="0"/>
+            <w:tcW w:w="1633" w:type="dxa"/>
+          </w:tcPr>
+          <w:p>
+            <w:pPr>
+              <w:spacing w:line="360" w:lineRule="auto"/>
+              <w:rPr>
+                <w:b w:val="0"/>
+                <w:bCs w:val="0"/>
+                <w:lang w:bidi="he-IL"/>
+              </w:rPr>
+            </w:pPr>
+            <w:r>
+              <w:rPr>
+                <w:b w:val="0"/>
+                <w:bCs w:val="0"/>
+              </w:rPr>
+              <w:t>IMDB-</w:t>
+            </w:r>
+            <w:r>
+              <w:rPr>
+                <w:b w:val="0"/>
+                <w:bCs w:val="0"/>
+              </w:rPr>
+              <w:t>M</w:t>
+            </w:r>
+          </w:p>
+        </w:tc>
+        <w:tc>
+          <w:tcPr>
+            <w:tcW w:w="2053" w:type="dxa"/>
+          </w:tcPr>
+          <w:p>
+            <w:pPr>
+              <w:spacing w:line="360" w:lineRule="auto"/>
+              <w:cnfStyle w:val="000000100000" w:firstRow="0" w:lastRow="0" w:firstColumn="0" w:lastColumn="0" w:oddVBand="0" w:evenVBand="0" w:oddHBand="1" w:evenHBand="0" w:firstRowFirstColumn="0" w:firstRowLastColumn="0" w:lastRowFirstColumn="0" w:lastRowLastColumn="0"/>
+              <w:rPr>
+                <w:lang w:bidi="he-IL"/>
+              </w:rPr>
+            </w:pPr>
+            <w:r>
+              <w:t>45.23 ± 2.84</w:t>
+            </w:r>
+          </w:p>
+        </w:tc>
+        <w:tc>
+          <w:tcPr>
+            <w:tcW w:w="2126" w:type="dxa"/>
+          </w:tcPr>
+          <w:p>
+            <w:pPr>
+              <w:spacing w:line="360" w:lineRule="auto"/>
+              <w:cnfStyle w:val="000000100000" w:firstRow="0" w:lastRow="0" w:firstColumn="0" w:lastColumn="0" w:oddVBand="0" w:evenVBand="0" w:oddHBand="1" w:evenHBand="0" w:firstRowFirstColumn="0" w:firstRowLastColumn="0" w:lastRowFirstColumn="0" w:lastRowLastColumn="0"/>
+              <w:rPr>
+                <w:lang w:bidi="he-IL"/>
+              </w:rPr>
+            </w:pPr>
+            <w:r>
+              <w:rPr>
+                <w:lang w:bidi="he-IL"/>
+              </w:rPr>
+              <w:t>0.463</w:t>
+            </w:r>
+          </w:p>
+        </w:tc>
+        <w:tc>
+          <w:tcPr>
+            <w:tcW w:w="2834" w:type="dxa"/>
+          </w:tcPr>
+          <w:p>
+            <w:pPr>
+              <w:spacing w:line="360" w:lineRule="auto"/>
+              <w:cnfStyle w:val="000000100000" w:firstRow="0" w:lastRow="0" w:firstColumn="0" w:lastColumn="0" w:oddVBand="0" w:evenVBand="0" w:oddHBand="1" w:evenHBand="0" w:firstRowFirstColumn="0" w:firstRowLastColumn="0" w:lastRowFirstColumn="0" w:lastRowLastColumn="0"/>
+              <w:rPr>
+                <w:lang w:bidi="he-IL"/>
+              </w:rPr>
+            </w:pPr>
+            <w:r>
+              <w:rPr>
+                <w:rFonts w:ascii="DejaVuSans" w:hAnsi="DejaVuSans" w:cs="DejaVuSans"/>
+                <w:sz w:val="20"/>
+                <w:szCs w:val="20"/>
+                <w:lang w:bidi="he-IL"/>
+              </w:rPr>
+              <w:t>0.473</w:t>
+            </w:r>
+          </w:p>
+        </w:tc>
+      </w:tr>
+      <w:tr>
+        <w:tc>
+          <w:tcPr>
+            <w:cnfStyle w:val="001000000000" w:firstRow="0" w:lastRow="0" w:firstColumn="1" w:lastColumn="0" w:oddVBand="0" w:evenVBand="0" w:oddHBand="0" w:evenHBand="0" w:firstRowFirstColumn="0" w:firstRowLastColumn="0" w:lastRowFirstColumn="0" w:lastRowLastColumn="0"/>
+            <w:tcW w:w="1633" w:type="dxa"/>
+          </w:tcPr>
+          <w:p>
+            <w:pPr>
+              <w:spacing w:line="360" w:lineRule="auto"/>
+              <w:rPr>
+                <w:b w:val="0"/>
+                <w:bCs w:val="0"/>
+                <w:lang w:bidi="he-IL"/>
+              </w:rPr>
+            </w:pPr>
+            <w:r>
+              <w:rPr>
+                <w:b w:val="0"/>
+                <w:bCs w:val="0"/>
+              </w:rPr>
+              <w:t>RE-B</w:t>
+            </w:r>
+          </w:p>
+        </w:tc>
+        <w:tc>
+          <w:tcPr>
+            <w:tcW w:w="2053" w:type="dxa"/>
+          </w:tcPr>
+          <w:p>
+            <w:pPr>
+              <w:spacing w:line="360" w:lineRule="auto"/>
+              <w:cnfStyle w:val="000000000000" w:firstRow="0" w:lastRow="0" w:firstColumn="0" w:lastColumn="0" w:oddVBand="0" w:evenVBand="0" w:oddHBand="0" w:evenHBand="0" w:firstRowFirstColumn="0" w:firstRowLastColumn="0" w:lastRowFirstColumn="0" w:lastRowLastColumn="0"/>
+              <w:rPr>
+                <w:lang w:bidi="he-IL"/>
+              </w:rPr>
+            </w:pPr>
+            <w:r>
+              <w:t>86.30 ± 1.58</w:t>
+            </w:r>
+          </w:p>
+        </w:tc>
+        <w:tc>
+          <w:tcPr>
+            <w:tcW w:w="2126" w:type="dxa"/>
+          </w:tcPr>
+          <w:p>
+            <w:pPr>
+              <w:spacing w:line="360" w:lineRule="auto"/>
+              <w:cnfStyle w:val="000000000000" w:firstRow="0" w:lastRow="0" w:firstColumn="0" w:lastColumn="0" w:oddVBand="0" w:evenVBand="0" w:oddHBand="0" w:evenHBand="0" w:firstRowFirstColumn="0" w:firstRowLastColumn="0" w:lastRowFirstColumn="0" w:lastRowLastColumn="0"/>
+              <w:rPr>
+                <w:lang w:bidi="he-IL"/>
+              </w:rPr>
+            </w:pPr>
+            <w:r>
+              <w:rPr>
+                <w:rFonts w:ascii="DejaVuSans" w:hAnsi="DejaVuSans" w:cs="DejaVuSans"/>
+                <w:sz w:val="20"/>
+                <w:szCs w:val="20"/>
+                <w:lang w:bidi="he-IL"/>
+              </w:rPr>
+              <w:t>0.779</w:t>
+            </w:r>
+          </w:p>
+        </w:tc>
+        <w:tc>
+          <w:tcPr>
+            <w:tcW w:w="2834" w:type="dxa"/>
+          </w:tcPr>
+          <w:p>
+            <w:pPr>
+              <w:spacing w:line="360" w:lineRule="auto"/>
+              <w:cnfStyle w:val="000000000000" w:firstRow="0" w:lastRow="0" w:firstColumn="0" w:lastColumn="0" w:oddVBand="0" w:evenVBand="0" w:oddHBand="0" w:evenHBand="0" w:firstRowFirstColumn="0" w:firstRowLastColumn="0" w:lastRowFirstColumn="0" w:lastRowLastColumn="0"/>
+              <w:rPr>
+                <w:lang w:bidi="he-IL"/>
+              </w:rPr>
+            </w:pPr>
+          </w:p>
+        </w:tc>
+      </w:tr>
+      <w:tr>
+        <w:trPr>
+          <w:cnfStyle w:val="000000100000" w:firstRow="0" w:lastRow="0" w:firstColumn="0" w:lastColumn="0" w:oddVBand="0" w:evenVBand="0" w:oddHBand="1" w:evenHBand="0" w:firstRowFirstColumn="0" w:firstRowLastColumn="0" w:lastRowFirstColumn="0" w:lastRowLastColumn="0"/>
+        </w:trPr>
+        <w:tc>
+          <w:tcPr>
+            <w:cnfStyle w:val="001000000000" w:firstRow="0" w:lastRow="0" w:firstColumn="1" w:lastColumn="0" w:oddVBand="0" w:evenVBand="0" w:oddHBand="0" w:evenHBand="0" w:firstRowFirstColumn="0" w:firstRowLastColumn="0" w:lastRowFirstColumn="0" w:lastRowLastColumn="0"/>
+            <w:tcW w:w="1633" w:type="dxa"/>
+          </w:tcPr>
+          <w:p>
+            <w:pPr>
+              <w:spacing w:line="360" w:lineRule="auto"/>
+              <w:rPr>
+                <w:b w:val="0"/>
+                <w:bCs w:val="0"/>
+                <w:lang w:bidi="he-IL"/>
+              </w:rPr>
+            </w:pPr>
+            <w:r>
+              <w:rPr>
+                <w:b w:val="0"/>
+                <w:bCs w:val="0"/>
+              </w:rPr>
+              <w:t>RE-</w:t>
+            </w:r>
+            <w:r>
+              <w:rPr>
+                <w:b w:val="0"/>
+                <w:bCs w:val="0"/>
+              </w:rPr>
+              <w:t>M5k</w:t>
+            </w:r>
+          </w:p>
+        </w:tc>
+        <w:tc>
+          <w:tcPr>
+            <w:tcW w:w="2053" w:type="dxa"/>
+          </w:tcPr>
+          <w:p>
+            <w:pPr>
+              <w:spacing w:line="360" w:lineRule="auto"/>
+              <w:cnfStyle w:val="000000100000" w:firstRow="0" w:lastRow="0" w:firstColumn="0" w:lastColumn="0" w:oddVBand="0" w:evenVBand="0" w:oddHBand="1" w:evenHBand="0" w:firstRowFirstColumn="0" w:firstRowLastColumn="0" w:lastRowFirstColumn="0" w:lastRowLastColumn="0"/>
+              <w:rPr>
+                <w:lang w:bidi="he-IL"/>
+              </w:rPr>
+            </w:pPr>
+            <w:r>
+              <w:t>49.10 ± 0.70</w:t>
+            </w:r>
+          </w:p>
+        </w:tc>
+        <w:tc>
+          <w:tcPr>
+            <w:tcW w:w="2126" w:type="dxa"/>
+          </w:tcPr>
+          <w:p>
+            <w:pPr>
+              <w:spacing w:line="360" w:lineRule="auto"/>
+              <w:cnfStyle w:val="000000100000" w:firstRow="0" w:lastRow="0" w:firstColumn="0" w:lastColumn="0" w:oddVBand="0" w:evenVBand="0" w:oddHBand="1" w:evenHBand="0" w:firstRowFirstColumn="0" w:firstRowLastColumn="0" w:lastRowFirstColumn="0" w:lastRowLastColumn="0"/>
+              <w:rPr>
+                <w:lang w:bidi="he-IL"/>
+              </w:rPr>
+            </w:pPr>
+            <w:r>
+              <w:rPr>
+                <w:rFonts w:ascii="DejaVuSans" w:hAnsi="DejaVuSans" w:cs="DejaVuSans"/>
+                <w:sz w:val="20"/>
+                <w:szCs w:val="20"/>
+                <w:lang w:bidi="he-IL"/>
+              </w:rPr>
+              <w:t>0.470</w:t>
+            </w:r>
+          </w:p>
+        </w:tc>
+        <w:tc>
+          <w:tcPr>
+            <w:tcW w:w="2834" w:type="dxa"/>
+          </w:tcPr>
+          <w:p>
+            <w:pPr>
+              <w:spacing w:line="360" w:lineRule="auto"/>
+              <w:cnfStyle w:val="000000100000" w:firstRow="0" w:lastRow="0" w:firstColumn="0" w:lastColumn="0" w:oddVBand="0" w:evenVBand="0" w:oddHBand="1" w:evenHBand="0" w:firstRowFirstColumn="0" w:firstRowLastColumn="0" w:lastRowFirstColumn="0" w:lastRowLastColumn="0"/>
+              <w:rPr>
+                <w:lang w:bidi="he-IL"/>
+              </w:rPr>
+            </w:pPr>
+          </w:p>
+        </w:tc>
+      </w:tr>
+      <w:tr>
+        <w:tc>
+          <w:tcPr>
+            <w:cnfStyle w:val="001000000000" w:firstRow="0" w:lastRow="0" w:firstColumn="1" w:lastColumn="0" w:oddVBand="0" w:evenVBand="0" w:oddHBand="0" w:evenHBand="0" w:firstRowFirstColumn="0" w:firstRowLastColumn="0" w:lastRowFirstColumn="0" w:lastRowLastColumn="0"/>
+            <w:tcW w:w="1633" w:type="dxa"/>
+          </w:tcPr>
+          <w:p>
+            <w:pPr>
+              <w:spacing w:line="360" w:lineRule="auto"/>
+              <w:rPr>
+                <w:b w:val="0"/>
+                <w:bCs w:val="0"/>
+                <w:lang w:bidi="he-IL"/>
+              </w:rPr>
+            </w:pPr>
+            <w:r>
+              <w:rPr>
+                <w:b w:val="0"/>
+                <w:bCs w:val="0"/>
+              </w:rPr>
+              <w:t>RE-M</w:t>
+            </w:r>
+            <w:r>
+              <w:rPr>
+                <w:b w:val="0"/>
+                <w:bCs w:val="0"/>
+              </w:rPr>
+              <w:t>10k</w:t>
+            </w:r>
+          </w:p>
+        </w:tc>
+        <w:tc>
+          <w:tcPr>
+            <w:tcW w:w="2053" w:type="dxa"/>
+          </w:tcPr>
+          <w:p>
+            <w:pPr>
+              <w:spacing w:line="360" w:lineRule="auto"/>
+              <w:cnfStyle w:val="000000000000" w:firstRow="0" w:lastRow="0" w:firstColumn="0" w:lastColumn="0" w:oddVBand="0" w:evenVBand="0" w:oddHBand="0" w:evenHBand="0" w:firstRowFirstColumn="0" w:firstRowLastColumn="0" w:lastRowFirstColumn="0" w:lastRowLastColumn="0"/>
+              <w:rPr>
+                <w:lang w:bidi="he-IL"/>
+              </w:rPr>
+            </w:pPr>
+            <w:r>
+              <w:t>41.32 ± 0.42</w:t>
+            </w:r>
+          </w:p>
+        </w:tc>
+        <w:tc>
+          <w:tcPr>
+            <w:tcW w:w="2126" w:type="dxa"/>
+          </w:tcPr>
+          <w:p>
+            <w:pPr>
+              <w:spacing w:line="360" w:lineRule="auto"/>
+              <w:cnfStyle w:val="000000000000" w:firstRow="0" w:lastRow="0" w:firstColumn="0" w:lastColumn="0" w:oddVBand="0" w:evenVBand="0" w:oddHBand="0" w:evenHBand="0" w:firstRowFirstColumn="0" w:firstRowLastColumn="0" w:lastRowFirstColumn="0" w:lastRowLastColumn="0"/>
+              <w:rPr>
+                <w:lang w:bidi="he-IL"/>
+              </w:rPr>
+            </w:pPr>
+          </w:p>
+        </w:tc>
+        <w:tc>
+          <w:tcPr>
+            <w:tcW w:w="2834" w:type="dxa"/>
+          </w:tcPr>
+          <w:p>
+            <w:pPr>
+              <w:spacing w:line="360" w:lineRule="auto"/>
+              <w:cnfStyle w:val="000000000000" w:firstRow="0" w:lastRow="0" w:firstColumn="0" w:lastColumn="0" w:oddVBand="0" w:evenVBand="0" w:oddHBand="0" w:evenHBand="0" w:firstRowFirstColumn="0" w:firstRowLastColumn="0" w:lastRowFirstColumn="0" w:lastRowLastColumn="0"/>
+              <w:rPr>
+                <w:lang w:bidi="he-IL"/>
+              </w:rPr>
+            </w:pPr>
+          </w:p>
+        </w:tc>
+      </w:tr>
+    </w:tbl>
+    <w:p>
+      <w:pPr>
+        <w:spacing w:line="360" w:lineRule="auto"/>
+        <w:ind w:left="720"/>
+        <w:rPr>
+          <w:lang w:bidi="he-IL"/>
+        </w:rPr>
+      </w:pPr>
+    </w:p>
+    <w:tbl>
+      <w:tblPr>
+        <w:tblStyle w:val="GridTable5Dark-Accent5"/>
+        <w:tblW w:w="0" w:type="auto"/>
+        <w:tblLook w:val="04A0" w:firstRow="1" w:lastRow="0" w:firstColumn="1" w:lastColumn="0" w:noHBand="0" w:noVBand="1"/>
+      </w:tblPr>
+      <w:tblGrid>
+        <w:gridCol w:w="1038"/>
+        <w:gridCol w:w="1039"/>
+        <w:gridCol w:w="1039"/>
+        <w:gridCol w:w="1039"/>
+        <w:gridCol w:w="1039"/>
+        <w:gridCol w:w="1039"/>
+        <w:gridCol w:w="1039"/>
+        <w:gridCol w:w="1039"/>
+        <w:gridCol w:w="1039"/>
+      </w:tblGrid>
+      <w:tr>
+        <w:trPr>
+          <w:cnfStyle w:val="100000000000" w:firstRow="1" w:lastRow="0" w:firstColumn="0" w:lastColumn="0" w:oddVBand="0" w:evenVBand="0" w:oddHBand="0" w:evenHBand="0" w:firstRowFirstColumn="0" w:firstRowLastColumn="0" w:lastRowFirstColumn="0" w:lastRowLastColumn="0"/>
+        </w:trPr>
+        <w:tc>
+          <w:tcPr>
+            <w:cnfStyle w:val="001000000000" w:firstRow="0" w:lastRow="0" w:firstColumn="1" w:lastColumn="0" w:oddVBand="0" w:evenVBand="0" w:oddHBand="0" w:evenHBand="0" w:firstRowFirstColumn="0" w:firstRowLastColumn="0" w:lastRowFirstColumn="0" w:lastRowLastColumn="0"/>
+            <w:tcW w:w="1038" w:type="dxa"/>
+          </w:tcPr>
+          <w:p>
+            <w:pPr>
+              <w:spacing w:line="360" w:lineRule="auto"/>
+              <w:rPr>
+                <w:lang w:bidi="he-IL"/>
+              </w:rPr>
+            </w:pPr>
+            <w:r>
+              <w:rPr>
+                <w:lang w:bidi="he-IL"/>
+              </w:rPr>
+              <w:t>Datasets</w:t>
+            </w:r>
+          </w:p>
+        </w:tc>
+        <w:tc>
+          <w:tcPr>
+            <w:tcW w:w="1039" w:type="dxa"/>
+          </w:tcPr>
+          <w:p>
+            <w:pPr>
+              <w:spacing w:line="360" w:lineRule="auto"/>
+              <w:cnfStyle w:val="100000000000" w:firstRow="1" w:lastRow="0" w:firstColumn="0" w:lastColumn="0" w:oddVBand="0" w:evenVBand="0" w:oddHBand="0" w:evenHBand="0" w:firstRowFirstColumn="0" w:firstRowLastColumn="0" w:lastRowFirstColumn="0" w:lastRowLastColumn="0"/>
+              <w:rPr>
+                <w:b w:val="0"/>
+                <w:bCs w:val="0"/>
+                <w:lang w:bidi="he-IL"/>
+              </w:rPr>
+            </w:pPr>
+            <w:r>
+              <w:rPr>
+                <w:b w:val="0"/>
+                <w:bCs w:val="0"/>
+              </w:rPr>
+              <w:t>PSCN k=5</w:t>
+            </w:r>
+            <w:r>
+              <w:rPr>
+                <w:b w:val="0"/>
+                <w:bCs w:val="0"/>
+              </w:rPr>
+              <w:t xml:space="preserve"> (Paper)</w:t>
+            </w:r>
+          </w:p>
+        </w:tc>
+        <w:tc>
+          <w:tcPr>
+            <w:tcW w:w="1039" w:type="dxa"/>
+          </w:tcPr>
+          <w:p>
+            <w:pPr>
+              <w:spacing w:line="360" w:lineRule="auto"/>
+              <w:cnfStyle w:val="100000000000" w:firstRow="1" w:lastRow="0" w:firstColumn="0" w:lastColumn="0" w:oddVBand="0" w:evenVBand="0" w:oddHBand="0" w:evenHBand="0" w:firstRowFirstColumn="0" w:firstRowLastColumn="0" w:lastRowFirstColumn="0" w:lastRowLastColumn="0"/>
+              <w:rPr>
+                <w:b w:val="0"/>
+                <w:bCs w:val="0"/>
+              </w:rPr>
+            </w:pPr>
+            <w:r>
+              <w:rPr>
+                <w:b w:val="0"/>
+                <w:bCs w:val="0"/>
+              </w:rPr>
+              <w:t>PSCN k=</w:t>
+            </w:r>
+            <w:r>
+              <w:rPr>
+                <w:b w:val="0"/>
+                <w:bCs w:val="0"/>
+              </w:rPr>
+              <w:t>10</w:t>
+            </w:r>
+          </w:p>
+          <w:p>
+            <w:pPr>
+              <w:spacing w:line="360" w:lineRule="auto"/>
+              <w:cnfStyle w:val="100000000000" w:firstRow="1" w:lastRow="0" w:firstColumn="0" w:lastColumn="0" w:oddVBand="0" w:evenVBand="0" w:oddHBand="0" w:evenHBand="0" w:firstRowFirstColumn="0" w:firstRowLastColumn="0" w:lastRowFirstColumn="0" w:lastRowLastColumn="0"/>
+              <w:rPr>
+                <w:b w:val="0"/>
+                <w:bCs w:val="0"/>
+                <w:lang w:bidi="he-IL"/>
+              </w:rPr>
+            </w:pPr>
+            <w:r>
+              <w:rPr>
+                <w:b w:val="0"/>
+                <w:bCs w:val="0"/>
+              </w:rPr>
+              <w:t>(Paper)</w:t>
+            </w:r>
+          </w:p>
+        </w:tc>
+        <w:tc>
+          <w:tcPr>
+            <w:tcW w:w="1039" w:type="dxa"/>
+          </w:tcPr>
+          <w:p>
+            <w:pPr>
+              <w:spacing w:line="360" w:lineRule="auto"/>
+              <w:cnfStyle w:val="100000000000" w:firstRow="1" w:lastRow="0" w:firstColumn="0" w:lastColumn="0" w:oddVBand="0" w:evenVBand="0" w:oddHBand="0" w:evenHBand="0" w:firstRowFirstColumn="0" w:firstRowLastColumn="0" w:lastRowFirstColumn="0" w:lastRowLastColumn="0"/>
+              <w:rPr>
+                <w:b w:val="0"/>
+                <w:bCs w:val="0"/>
+              </w:rPr>
+            </w:pPr>
+            <w:r>
+              <w:rPr>
+                <w:b w:val="0"/>
+                <w:bCs w:val="0"/>
+              </w:rPr>
+              <w:t>PSCN k=10E</w:t>
+            </w:r>
+          </w:p>
+          <w:p>
+            <w:pPr>
+              <w:spacing w:line="360" w:lineRule="auto"/>
+              <w:cnfStyle w:val="100000000000" w:firstRow="1" w:lastRow="0" w:firstColumn="0" w:lastColumn="0" w:oddVBand="0" w:evenVBand="0" w:oddHBand="0" w:evenHBand="0" w:firstRowFirstColumn="0" w:firstRowLastColumn="0" w:lastRowFirstColumn="0" w:lastRowLastColumn="0"/>
+              <w:rPr>
+                <w:b w:val="0"/>
+                <w:bCs w:val="0"/>
+                <w:lang w:bidi="he-IL"/>
+              </w:rPr>
+            </w:pPr>
+            <w:r>
+              <w:rPr>
+                <w:b w:val="0"/>
+                <w:bCs w:val="0"/>
+              </w:rPr>
+              <w:t>(Paper)</w:t>
+            </w:r>
+          </w:p>
+        </w:tc>
+        <w:tc>
+          <w:tcPr>
+            <w:tcW w:w="1039" w:type="dxa"/>
+          </w:tcPr>
+          <w:p>
+            <w:pPr>
+              <w:spacing w:line="360" w:lineRule="auto"/>
+              <w:cnfStyle w:val="100000000000" w:firstRow="1" w:lastRow="0" w:firstColumn="0" w:lastColumn="0" w:oddVBand="0" w:evenVBand="0" w:oddHBand="0" w:evenHBand="0" w:firstRowFirstColumn="0" w:firstRowLastColumn="0" w:lastRowFirstColumn="0" w:lastRowLastColumn="0"/>
+              <w:rPr>
+                <w:b w:val="0"/>
+                <w:bCs w:val="0"/>
+                <w:lang w:bidi="he-IL"/>
+              </w:rPr>
+            </w:pPr>
+            <w:r>
+              <w:rPr>
+                <w:b w:val="0"/>
+                <w:bCs w:val="0"/>
+              </w:rPr>
+              <w:t>PSCN k=5 (</w:t>
+            </w:r>
+            <w:r>
+              <w:rPr>
+                <w:b w:val="0"/>
+                <w:bCs w:val="0"/>
+              </w:rPr>
+              <w:t>Ours</w:t>
+            </w:r>
+            <w:r>
+              <w:rPr>
+                <w:b w:val="0"/>
+                <w:bCs w:val="0"/>
+              </w:rPr>
+              <w:t>)</w:t>
+            </w:r>
+          </w:p>
+        </w:tc>
+        <w:tc>
+          <w:tcPr>
+            <w:tcW w:w="1039" w:type="dxa"/>
+          </w:tcPr>
+          <w:p>
+            <w:pPr>
+              <w:spacing w:line="360" w:lineRule="auto"/>
+              <w:cnfStyle w:val="100000000000" w:firstRow="1" w:lastRow="0" w:firstColumn="0" w:lastColumn="0" w:oddVBand="0" w:evenVBand="0" w:oddHBand="0" w:evenHBand="0" w:firstRowFirstColumn="0" w:firstRowLastColumn="0" w:lastRowFirstColumn="0" w:lastRowLastColumn="0"/>
+              <w:rPr>
+                <w:b w:val="0"/>
+                <w:bCs w:val="0"/>
+              </w:rPr>
+            </w:pPr>
+            <w:r>
+              <w:rPr>
+                <w:b w:val="0"/>
+                <w:bCs w:val="0"/>
+              </w:rPr>
+              <w:t>PSCN k=10</w:t>
+            </w:r>
+          </w:p>
+          <w:p>
+            <w:pPr>
+              <w:spacing w:line="360" w:lineRule="auto"/>
+              <w:cnfStyle w:val="100000000000" w:firstRow="1" w:lastRow="0" w:firstColumn="0" w:lastColumn="0" w:oddVBand="0" w:evenVBand="0" w:oddHBand="0" w:evenHBand="0" w:firstRowFirstColumn="0" w:firstRowLastColumn="0" w:lastRowFirstColumn="0" w:lastRowLastColumn="0"/>
+              <w:rPr>
+                <w:b w:val="0"/>
+                <w:bCs w:val="0"/>
+                <w:lang w:bidi="he-IL"/>
+              </w:rPr>
+            </w:pPr>
+            <w:r>
+              <w:rPr>
+                <w:b w:val="0"/>
+                <w:bCs w:val="0"/>
+              </w:rPr>
+              <w:t>(Ours)</w:t>
+            </w:r>
+          </w:p>
+        </w:tc>
+        <w:tc>
+          <w:tcPr>
+            <w:tcW w:w="1039" w:type="dxa"/>
+          </w:tcPr>
+          <w:p>
+            <w:pPr>
+              <w:spacing w:line="360" w:lineRule="auto"/>
+              <w:cnfStyle w:val="100000000000" w:firstRow="1" w:lastRow="0" w:firstColumn="0" w:lastColumn="0" w:oddVBand="0" w:evenVBand="0" w:oddHBand="0" w:evenHBand="0" w:firstRowFirstColumn="0" w:firstRowLastColumn="0" w:lastRowFirstColumn="0" w:lastRowLastColumn="0"/>
+              <w:rPr>
+                <w:b w:val="0"/>
+                <w:bCs w:val="0"/>
+              </w:rPr>
+            </w:pPr>
+            <w:r>
+              <w:rPr>
+                <w:b w:val="0"/>
+                <w:bCs w:val="0"/>
+              </w:rPr>
+              <w:t>PSCN k=10E</w:t>
+            </w:r>
+          </w:p>
+          <w:p>
+            <w:pPr>
+              <w:spacing w:line="360" w:lineRule="auto"/>
+              <w:cnfStyle w:val="100000000000" w:firstRow="1" w:lastRow="0" w:firstColumn="0" w:lastColumn="0" w:oddVBand="0" w:evenVBand="0" w:oddHBand="0" w:evenHBand="0" w:firstRowFirstColumn="0" w:firstRowLastColumn="0" w:lastRowFirstColumn="0" w:lastRowLastColumn="0"/>
+              <w:rPr>
+                <w:b w:val="0"/>
+                <w:bCs w:val="0"/>
+                <w:lang w:bidi="he-IL"/>
+              </w:rPr>
+            </w:pPr>
+            <w:r>
+              <w:rPr>
+                <w:b w:val="0"/>
+                <w:bCs w:val="0"/>
+              </w:rPr>
+              <w:t>(Ours)</w:t>
+            </w:r>
+          </w:p>
+        </w:tc>
+        <w:tc>
+          <w:tcPr>
+            <w:tcW w:w="1039" w:type="dxa"/>
+          </w:tcPr>
+          <w:p>
+            <w:pPr>
+              <w:spacing w:line="360" w:lineRule="auto"/>
+              <w:cnfStyle w:val="100000000000" w:firstRow="1" w:lastRow="0" w:firstColumn="0" w:lastColumn="0" w:oddVBand="0" w:evenVBand="0" w:oddHBand="0" w:evenHBand="0" w:firstRowFirstColumn="0" w:firstRowLastColumn="0" w:lastRowFirstColumn="0" w:lastRowLastColumn="0"/>
+              <w:rPr>
+                <w:b w:val="0"/>
+                <w:bCs w:val="0"/>
+              </w:rPr>
+            </w:pPr>
+            <w:r>
+              <w:rPr>
+                <w:b w:val="0"/>
+                <w:bCs w:val="0"/>
+              </w:rPr>
+              <w:t xml:space="preserve">PSCN </w:t>
+            </w:r>
+            <w:r>
+              <w:rPr>
+                <w:b w:val="0"/>
+                <w:bCs w:val="0"/>
+              </w:rPr>
+              <w:t>comb</w:t>
+            </w:r>
+          </w:p>
+          <w:p>
+            <w:pPr>
+              <w:spacing w:line="360" w:lineRule="auto"/>
+              <w:cnfStyle w:val="100000000000" w:firstRow="1" w:lastRow="0" w:firstColumn="0" w:lastColumn="0" w:oddVBand="0" w:evenVBand="0" w:oddHBand="0" w:evenHBand="0" w:firstRowFirstColumn="0" w:firstRowLastColumn="0" w:lastRowFirstColumn="0" w:lastRowLastColumn="0"/>
+              <w:rPr>
+                <w:b w:val="0"/>
+                <w:bCs w:val="0"/>
+                <w:lang w:bidi="he-IL"/>
+              </w:rPr>
+            </w:pPr>
+            <w:r>
+              <w:rPr>
+                <w:b w:val="0"/>
+                <w:bCs w:val="0"/>
+              </w:rPr>
+              <w:t>(Ours)</w:t>
+            </w:r>
+          </w:p>
+        </w:tc>
+        <w:tc>
+          <w:tcPr>
+            <w:tcW w:w="1039" w:type="dxa"/>
+          </w:tcPr>
+          <w:p>
+            <w:pPr>
+              <w:spacing w:line="360" w:lineRule="auto"/>
+              <w:cnfStyle w:val="100000000000" w:firstRow="1" w:lastRow="0" w:firstColumn="0" w:lastColumn="0" w:oddVBand="0" w:evenVBand="0" w:oddHBand="0" w:evenHBand="0" w:firstRowFirstColumn="0" w:firstRowLastColumn="0" w:lastRowFirstColumn="0" w:lastRowLastColumn="0"/>
+              <w:rPr>
+                <w:b w:val="0"/>
+                <w:bCs w:val="0"/>
+              </w:rPr>
+            </w:pPr>
+            <w:r>
+              <w:rPr>
+                <w:b w:val="0"/>
+                <w:bCs w:val="0"/>
+              </w:rPr>
+              <w:t xml:space="preserve">PSCN </w:t>
+            </w:r>
+          </w:p>
+          <w:p>
+            <w:pPr>
+              <w:spacing w:line="360" w:lineRule="auto"/>
+              <w:cnfStyle w:val="100000000000" w:firstRow="1" w:lastRow="0" w:firstColumn="0" w:lastColumn="0" w:oddVBand="0" w:evenVBand="0" w:oddHBand="0" w:evenHBand="0" w:firstRowFirstColumn="0" w:firstRowLastColumn="0" w:lastRowFirstColumn="0" w:lastRowLastColumn="0"/>
+              <w:rPr>
+                <w:b w:val="0"/>
+                <w:bCs w:val="0"/>
+              </w:rPr>
+            </w:pPr>
+            <w:r>
+              <w:rPr>
+                <w:b w:val="0"/>
+                <w:bCs w:val="0"/>
+              </w:rPr>
+              <w:t>channels</w:t>
+            </w:r>
+          </w:p>
+          <w:p>
+            <w:pPr>
+              <w:spacing w:line="360" w:lineRule="auto"/>
+              <w:cnfStyle w:val="100000000000" w:firstRow="1" w:lastRow="0" w:firstColumn="0" w:lastColumn="0" w:oddVBand="0" w:evenVBand="0" w:oddHBand="0" w:evenHBand="0" w:firstRowFirstColumn="0" w:firstRowLastColumn="0" w:lastRowFirstColumn="0" w:lastRowLastColumn="0"/>
+              <w:rPr>
+                <w:b w:val="0"/>
+                <w:bCs w:val="0"/>
+                <w:lang w:bidi="he-IL"/>
+              </w:rPr>
+            </w:pPr>
+            <w:r>
+              <w:rPr>
+                <w:b w:val="0"/>
+                <w:bCs w:val="0"/>
+              </w:rPr>
+              <w:t>(Ours)</w:t>
+            </w:r>
+          </w:p>
+        </w:tc>
+      </w:tr>
+      <w:tr>
+        <w:trPr>
+          <w:cnfStyle w:val="000000100000" w:firstRow="0" w:lastRow="0" w:firstColumn="0" w:lastColumn="0" w:oddVBand="0" w:evenVBand="0" w:oddHBand="1" w:evenHBand="0" w:firstRowFirstColumn="0" w:firstRowLastColumn="0" w:lastRowFirstColumn="0" w:lastRowLastColumn="0"/>
+        </w:trPr>
+        <w:tc>
+          <w:tcPr>
+            <w:cnfStyle w:val="001000000000" w:firstRow="0" w:lastRow="0" w:firstColumn="1" w:lastColumn="0" w:oddVBand="0" w:evenVBand="0" w:oddHBand="0" w:evenHBand="0" w:firstRowFirstColumn="0" w:firstRowLastColumn="0" w:lastRowFirstColumn="0" w:lastRowLastColumn="0"/>
+            <w:tcW w:w="1038" w:type="dxa"/>
+          </w:tcPr>
+          <w:p>
+            <w:pPr>
+              <w:spacing w:line="360" w:lineRule="auto"/>
+              <w:rPr>
+                <w:b w:val="0"/>
+                <w:bCs w:val="0"/>
+                <w:lang w:bidi="he-IL"/>
+              </w:rPr>
+            </w:pPr>
+            <w:r>
+              <w:rPr>
+                <w:b w:val="0"/>
+                <w:bCs w:val="0"/>
+              </w:rPr>
+              <w:t>MUTAG</w:t>
+            </w:r>
+          </w:p>
+        </w:tc>
+        <w:tc>
+          <w:tcPr>
+            <w:tcW w:w="1039" w:type="dxa"/>
+          </w:tcPr>
+          <w:p>
+            <w:pPr>
+              <w:spacing w:line="360" w:lineRule="auto"/>
+              <w:cnfStyle w:val="000000100000" w:firstRow="0" w:lastRow="0" w:firstColumn="0" w:lastColumn="0" w:oddVBand="0" w:evenVBand="0" w:oddHBand="1" w:evenHBand="0" w:firstRowFirstColumn="0" w:firstRowLastColumn="0" w:lastRowFirstColumn="0" w:lastRowLastColumn="0"/>
+              <w:rPr>
+                <w:lang w:bidi="he-IL"/>
+              </w:rPr>
+            </w:pPr>
+            <w:r>
+              <w:t>91.58 ± 5.86 (2s)</w:t>
+            </w:r>
+          </w:p>
+        </w:tc>
+        <w:tc>
+          <w:tcPr>
+            <w:tcW w:w="1039" w:type="dxa"/>
+          </w:tcPr>
+          <w:p>
+            <w:pPr>
+              <w:spacing w:line="360" w:lineRule="auto"/>
+              <w:cnfStyle w:val="000000100000" w:firstRow="0" w:lastRow="0" w:firstColumn="0" w:lastColumn="0" w:oddVBand="0" w:evenVBand="0" w:oddHBand="1" w:evenHBand="0" w:firstRowFirstColumn="0" w:firstRowLastColumn="0" w:lastRowFirstColumn="0" w:lastRowLastColumn="0"/>
+              <w:rPr>
+                <w:lang w:bidi="he-IL"/>
+              </w:rPr>
+            </w:pPr>
+            <w:r>
+              <w:t>88.95 ± 4.37 (3s)</w:t>
+            </w:r>
+          </w:p>
+        </w:tc>
+        <w:tc>
+          <w:tcPr>
+            <w:tcW w:w="1039" w:type="dxa"/>
+          </w:tcPr>
+          <w:p>
+            <w:pPr>
+              <w:spacing w:line="360" w:lineRule="auto"/>
+              <w:cnfStyle w:val="000000100000" w:firstRow="0" w:lastRow="0" w:firstColumn="0" w:lastColumn="0" w:oddVBand="0" w:evenVBand="0" w:oddHBand="1" w:evenHBand="0" w:firstRowFirstColumn="0" w:firstRowLastColumn="0" w:lastRowFirstColumn="0" w:lastRowLastColumn="0"/>
+              <w:rPr>
+                <w:lang w:bidi="he-IL"/>
+              </w:rPr>
+            </w:pPr>
+            <w:r>
+              <w:t>92.63 ± 4.21 (3s)</w:t>
+            </w:r>
+          </w:p>
+        </w:tc>
+        <w:tc>
+          <w:tcPr>
+            <w:tcW w:w="1039" w:type="dxa"/>
+          </w:tcPr>
+          <w:p>
+            <w:pPr>
+              <w:spacing w:line="360" w:lineRule="auto"/>
+              <w:cnfStyle w:val="000000100000" w:firstRow="0" w:lastRow="0" w:firstColumn="0" w:lastColumn="0" w:oddVBand="0" w:evenVBand="0" w:oddHBand="1" w:evenHBand="0" w:firstRowFirstColumn="0" w:firstRowLastColumn="0" w:lastRowFirstColumn="0" w:lastRowLastColumn="0"/>
+              <w:rPr>
+                <w:lang w:bidi="he-IL"/>
+              </w:rPr>
+            </w:pPr>
+          </w:p>
+        </w:tc>
+        <w:tc>
+          <w:tcPr>
+            <w:tcW w:w="1039" w:type="dxa"/>
+          </w:tcPr>
+          <w:p>
+            <w:pPr>
+              <w:spacing w:line="360" w:lineRule="auto"/>
+              <w:cnfStyle w:val="000000100000" w:firstRow="0" w:lastRow="0" w:firstColumn="0" w:lastColumn="0" w:oddVBand="0" w:evenVBand="0" w:oddHBand="1" w:evenHBand="0" w:firstRowFirstColumn="0" w:firstRowLastColumn="0" w:lastRowFirstColumn="0" w:lastRowLastColumn="0"/>
+              <w:rPr>
+                <w:lang w:bidi="he-IL"/>
+              </w:rPr>
+            </w:pPr>
+          </w:p>
+        </w:tc>
+        <w:tc>
+          <w:tcPr>
+            <w:tcW w:w="1039" w:type="dxa"/>
+          </w:tcPr>
+          <w:p>
+            <w:pPr>
+              <w:spacing w:line="360" w:lineRule="auto"/>
+              <w:cnfStyle w:val="000000100000" w:firstRow="0" w:lastRow="0" w:firstColumn="0" w:lastColumn="0" w:oddVBand="0" w:evenVBand="0" w:oddHBand="1" w:evenHBand="0" w:firstRowFirstColumn="0" w:firstRowLastColumn="0" w:lastRowFirstColumn="0" w:lastRowLastColumn="0"/>
+              <w:rPr>
+                <w:lang w:bidi="he-IL"/>
+              </w:rPr>
+            </w:pPr>
+          </w:p>
+        </w:tc>
+        <w:tc>
+          <w:tcPr>
+            <w:tcW w:w="1039" w:type="dxa"/>
+          </w:tcPr>
+          <w:p>
+            <w:pPr>
+              <w:spacing w:line="360" w:lineRule="auto"/>
+              <w:cnfStyle w:val="000000100000" w:firstRow="0" w:lastRow="0" w:firstColumn="0" w:lastColumn="0" w:oddVBand="0" w:evenVBand="0" w:oddHBand="1" w:evenHBand="0" w:firstRowFirstColumn="0" w:firstRowLastColumn="0" w:lastRowFirstColumn="0" w:lastRowLastColumn="0"/>
+              <w:rPr>
+                <w:lang w:bidi="he-IL"/>
+              </w:rPr>
+            </w:pPr>
+          </w:p>
+        </w:tc>
+        <w:tc>
+          <w:tcPr>
+            <w:tcW w:w="1039" w:type="dxa"/>
+          </w:tcPr>
+          <w:p>
+            <w:pPr>
+              <w:spacing w:line="360" w:lineRule="auto"/>
+              <w:cnfStyle w:val="000000100000" w:firstRow="0" w:lastRow="0" w:firstColumn="0" w:lastColumn="0" w:oddVBand="0" w:evenVBand="0" w:oddHBand="1" w:evenHBand="0" w:firstRowFirstColumn="0" w:firstRowLastColumn="0" w:lastRowFirstColumn="0" w:lastRowLastColumn="0"/>
+              <w:rPr>
+                <w:lang w:bidi="he-IL"/>
+              </w:rPr>
+            </w:pPr>
+          </w:p>
+        </w:tc>
+      </w:tr>
+      <w:tr>
+        <w:tc>
+          <w:tcPr>
+            <w:cnfStyle w:val="001000000000" w:firstRow="0" w:lastRow="0" w:firstColumn="1" w:lastColumn="0" w:oddVBand="0" w:evenVBand="0" w:oddHBand="0" w:evenHBand="0" w:firstRowFirstColumn="0" w:firstRowLastColumn="0" w:lastRowFirstColumn="0" w:lastRowLastColumn="0"/>
+            <w:tcW w:w="1038" w:type="dxa"/>
+          </w:tcPr>
+          <w:p>
+            <w:pPr>
+              <w:spacing w:line="360" w:lineRule="auto"/>
+              <w:rPr>
+                <w:b w:val="0"/>
+                <w:bCs w:val="0"/>
+                <w:lang w:bidi="he-IL"/>
+              </w:rPr>
+            </w:pPr>
+            <w:r>
+              <w:rPr>
+                <w:b w:val="0"/>
+                <w:bCs w:val="0"/>
+              </w:rPr>
+              <w:t>PCT</w:t>
+            </w:r>
+          </w:p>
+        </w:tc>
+        <w:tc>
+          <w:tcPr>
+            <w:tcW w:w="1039" w:type="dxa"/>
+          </w:tcPr>
+          <w:p>
+            <w:pPr>
+              <w:spacing w:line="360" w:lineRule="auto"/>
+              <w:cnfStyle w:val="000000000000" w:firstRow="0" w:lastRow="0" w:firstColumn="0" w:lastColumn="0" w:oddVBand="0" w:evenVBand="0" w:oddHBand="0" w:evenHBand="0" w:firstRowFirstColumn="0" w:firstRowLastColumn="0" w:lastRowFirstColumn="0" w:lastRowLastColumn="0"/>
+              <w:rPr>
+                <w:lang w:bidi="he-IL"/>
+              </w:rPr>
+            </w:pPr>
+            <w:r>
+              <w:t>59.43 ± 3.14 (4s)</w:t>
+            </w:r>
+          </w:p>
+        </w:tc>
+        <w:tc>
+          <w:tcPr>
+            <w:tcW w:w="1039" w:type="dxa"/>
+          </w:tcPr>
+          <w:p>
+            <w:pPr>
+              <w:spacing w:line="360" w:lineRule="auto"/>
+              <w:cnfStyle w:val="000000000000" w:firstRow="0" w:lastRow="0" w:firstColumn="0" w:lastColumn="0" w:oddVBand="0" w:evenVBand="0" w:oddHBand="0" w:evenHBand="0" w:firstRowFirstColumn="0" w:firstRowLastColumn="0" w:lastRowFirstColumn="0" w:lastRowLastColumn="0"/>
+              <w:rPr>
+                <w:lang w:bidi="he-IL"/>
+              </w:rPr>
+            </w:pPr>
+            <w:r>
+              <w:t>62.29 ± 5.68 (6s)</w:t>
+            </w:r>
+          </w:p>
+        </w:tc>
+        <w:tc>
+          <w:tcPr>
+            <w:tcW w:w="1039" w:type="dxa"/>
+          </w:tcPr>
+          <w:p>
+            <w:pPr>
+              <w:spacing w:line="360" w:lineRule="auto"/>
+              <w:cnfStyle w:val="000000000000" w:firstRow="0" w:lastRow="0" w:firstColumn="0" w:lastColumn="0" w:oddVBand="0" w:evenVBand="0" w:oddHBand="0" w:evenHBand="0" w:firstRowFirstColumn="0" w:firstRowLastColumn="0" w:lastRowFirstColumn="0" w:lastRowLastColumn="0"/>
+              <w:rPr>
+                <w:lang w:bidi="he-IL"/>
+              </w:rPr>
+            </w:pPr>
+            <w:r>
+              <w:t>60.00 ± 4.82 (6s)</w:t>
+            </w:r>
+          </w:p>
+        </w:tc>
+        <w:tc>
+          <w:tcPr>
+            <w:tcW w:w="1039" w:type="dxa"/>
+          </w:tcPr>
+          <w:p>
+            <w:pPr>
+              <w:spacing w:line="360" w:lineRule="auto"/>
+              <w:cnfStyle w:val="000000000000" w:firstRow="0" w:lastRow="0" w:firstColumn="0" w:lastColumn="0" w:oddVBand="0" w:evenVBand="0" w:oddHBand="0" w:evenHBand="0" w:firstRowFirstColumn="0" w:firstRowLastColumn="0" w:lastRowFirstColumn="0" w:lastRowLastColumn="0"/>
+              <w:rPr>
+                <w:lang w:bidi="he-IL"/>
+              </w:rPr>
+            </w:pPr>
+          </w:p>
+        </w:tc>
+        <w:tc>
+          <w:tcPr>
+            <w:tcW w:w="1039" w:type="dxa"/>
+          </w:tcPr>
+          <w:p>
+            <w:pPr>
+              <w:spacing w:line="360" w:lineRule="auto"/>
+              <w:cnfStyle w:val="000000000000" w:firstRow="0" w:lastRow="0" w:firstColumn="0" w:lastColumn="0" w:oddVBand="0" w:evenVBand="0" w:oddHBand="0" w:evenHBand="0" w:firstRowFirstColumn="0" w:firstRowLastColumn="0" w:lastRowFirstColumn="0" w:lastRowLastColumn="0"/>
+              <w:rPr>
+                <w:lang w:bidi="he-IL"/>
+              </w:rPr>
+            </w:pPr>
+          </w:p>
+        </w:tc>
+        <w:tc>
+          <w:tcPr>
+            <w:tcW w:w="1039" w:type="dxa"/>
+          </w:tcPr>
+          <w:p>
+            <w:pPr>
+              <w:spacing w:line="360" w:lineRule="auto"/>
+              <w:cnfStyle w:val="000000000000" w:firstRow="0" w:lastRow="0" w:firstColumn="0" w:lastColumn="0" w:oddVBand="0" w:evenVBand="0" w:oddHBand="0" w:evenHBand="0" w:firstRowFirstColumn="0" w:firstRowLastColumn="0" w:lastRowFirstColumn="0" w:lastRowLastColumn="0"/>
+              <w:rPr>
+                <w:lang w:bidi="he-IL"/>
+              </w:rPr>
+            </w:pPr>
+          </w:p>
+        </w:tc>
+        <w:tc>
+          <w:tcPr>
+            <w:tcW w:w="1039" w:type="dxa"/>
+          </w:tcPr>
+          <w:p>
+            <w:pPr>
+              <w:spacing w:line="360" w:lineRule="auto"/>
+              <w:cnfStyle w:val="000000000000" w:firstRow="0" w:lastRow="0" w:firstColumn="0" w:lastColumn="0" w:oddVBand="0" w:evenVBand="0" w:oddHBand="0" w:evenHBand="0" w:firstRowFirstColumn="0" w:firstRowLastColumn="0" w:lastRowFirstColumn="0" w:lastRowLastColumn="0"/>
+              <w:rPr>
+                <w:lang w:bidi="he-IL"/>
+              </w:rPr>
+            </w:pPr>
+          </w:p>
+        </w:tc>
+        <w:tc>
+          <w:tcPr>
+            <w:tcW w:w="1039" w:type="dxa"/>
+          </w:tcPr>
+          <w:p>
+            <w:pPr>
+              <w:spacing w:line="360" w:lineRule="auto"/>
+              <w:cnfStyle w:val="000000000000" w:firstRow="0" w:lastRow="0" w:firstColumn="0" w:lastColumn="0" w:oddVBand="0" w:evenVBand="0" w:oddHBand="0" w:evenHBand="0" w:firstRowFirstColumn="0" w:firstRowLastColumn="0" w:lastRowFirstColumn="0" w:lastRowLastColumn="0"/>
+              <w:rPr>
+                <w:lang w:bidi="he-IL"/>
+              </w:rPr>
+            </w:pPr>
+          </w:p>
+        </w:tc>
+      </w:tr>
+      <w:tr>
+        <w:trPr>
+          <w:cnfStyle w:val="000000100000" w:firstRow="0" w:lastRow="0" w:firstColumn="0" w:lastColumn="0" w:oddVBand="0" w:evenVBand="0" w:oddHBand="1" w:evenHBand="0" w:firstRowFirstColumn="0" w:firstRowLastColumn="0" w:lastRowFirstColumn="0" w:lastRowLastColumn="0"/>
+        </w:trPr>
+        <w:tc>
+          <w:tcPr>
+            <w:cnfStyle w:val="001000000000" w:firstRow="0" w:lastRow="0" w:firstColumn="1" w:lastColumn="0" w:oddVBand="0" w:evenVBand="0" w:oddHBand="0" w:evenHBand="0" w:firstRowFirstColumn="0" w:firstRowLastColumn="0" w:lastRowFirstColumn="0" w:lastRowLastColumn="0"/>
+            <w:tcW w:w="1038" w:type="dxa"/>
+          </w:tcPr>
+          <w:p>
+            <w:pPr>
+              <w:spacing w:line="360" w:lineRule="auto"/>
+              <w:rPr>
+                <w:b w:val="0"/>
+                <w:bCs w:val="0"/>
+                <w:lang w:bidi="he-IL"/>
+              </w:rPr>
+            </w:pPr>
+            <w:r>
+              <w:rPr>
+                <w:b w:val="0"/>
+                <w:bCs w:val="0"/>
+              </w:rPr>
+              <w:t>NCI1</w:t>
+            </w:r>
+          </w:p>
+        </w:tc>
+        <w:tc>
+          <w:tcPr>
+            <w:tcW w:w="1039" w:type="dxa"/>
+          </w:tcPr>
+          <w:p>
+            <w:pPr>
+              <w:spacing w:line="360" w:lineRule="auto"/>
+              <w:cnfStyle w:val="000000100000" w:firstRow="0" w:lastRow="0" w:firstColumn="0" w:lastColumn="0" w:oddVBand="0" w:evenVBand="0" w:oddHBand="1" w:evenHBand="0" w:firstRowFirstColumn="0" w:firstRowLastColumn="0" w:lastRowFirstColumn="0" w:lastRowLastColumn="0"/>
+              <w:rPr>
+                <w:lang w:bidi="he-IL"/>
+              </w:rPr>
+            </w:pPr>
+            <w:r>
+              <w:t>72.80 ± 2.06 (59s)</w:t>
+            </w:r>
+          </w:p>
+        </w:tc>
+        <w:tc>
+          <w:tcPr>
+            <w:tcW w:w="1039" w:type="dxa"/>
+          </w:tcPr>
+          <w:p>
+            <w:pPr>
+              <w:spacing w:line="360" w:lineRule="auto"/>
+              <w:cnfStyle w:val="000000100000" w:firstRow="0" w:lastRow="0" w:firstColumn="0" w:lastColumn="0" w:oddVBand="0" w:evenVBand="0" w:oddHBand="1" w:evenHBand="0" w:firstRowFirstColumn="0" w:firstRowLastColumn="0" w:lastRowFirstColumn="0" w:lastRowLastColumn="0"/>
+              <w:rPr>
+                <w:lang w:bidi="he-IL"/>
+              </w:rPr>
+            </w:pPr>
+            <w:r>
+              <w:t>76.34 ± 1.68 (76s)</w:t>
+            </w:r>
+          </w:p>
+        </w:tc>
+        <w:tc>
+          <w:tcPr>
+            <w:tcW w:w="1039" w:type="dxa"/>
+          </w:tcPr>
+          <w:p>
+            <w:pPr>
+              <w:spacing w:line="360" w:lineRule="auto"/>
+              <w:cnfStyle w:val="000000100000" w:firstRow="0" w:lastRow="0" w:firstColumn="0" w:lastColumn="0" w:oddVBand="0" w:evenVBand="0" w:oddHBand="1" w:evenHBand="0" w:firstRowFirstColumn="0" w:firstRowLastColumn="0" w:lastRowFirstColumn="0" w:lastRowLastColumn="0"/>
+              <w:rPr>
+                <w:lang w:bidi="he-IL"/>
+              </w:rPr>
+            </w:pPr>
+            <w:r>
+              <w:t>78.59 ± 1.89 (76s)</w:t>
+            </w:r>
+          </w:p>
+        </w:tc>
+        <w:tc>
+          <w:tcPr>
+            <w:tcW w:w="1039" w:type="dxa"/>
+          </w:tcPr>
+          <w:p>
+            <w:pPr>
+              <w:spacing w:line="360" w:lineRule="auto"/>
+              <w:cnfStyle w:val="000000100000" w:firstRow="0" w:lastRow="0" w:firstColumn="0" w:lastColumn="0" w:oddVBand="0" w:evenVBand="0" w:oddHBand="1" w:evenHBand="0" w:firstRowFirstColumn="0" w:firstRowLastColumn="0" w:lastRowFirstColumn="0" w:lastRowLastColumn="0"/>
+              <w:rPr>
+                <w:lang w:bidi="he-IL"/>
+              </w:rPr>
+            </w:pPr>
+          </w:p>
+        </w:tc>
+        <w:tc>
+          <w:tcPr>
+            <w:tcW w:w="1039" w:type="dxa"/>
+          </w:tcPr>
+          <w:p>
+            <w:pPr>
+              <w:spacing w:line="360" w:lineRule="auto"/>
+              <w:cnfStyle w:val="000000100000" w:firstRow="0" w:lastRow="0" w:firstColumn="0" w:lastColumn="0" w:oddVBand="0" w:evenVBand="0" w:oddHBand="1" w:evenHBand="0" w:firstRowFirstColumn="0" w:firstRowLastColumn="0" w:lastRowFirstColumn="0" w:lastRowLastColumn="0"/>
+              <w:rPr>
+                <w:lang w:bidi="he-IL"/>
+              </w:rPr>
+            </w:pPr>
+          </w:p>
+        </w:tc>
+        <w:tc>
+          <w:tcPr>
+            <w:tcW w:w="1039" w:type="dxa"/>
+          </w:tcPr>
+          <w:p>
+            <w:pPr>
+              <w:spacing w:line="360" w:lineRule="auto"/>
+              <w:cnfStyle w:val="000000100000" w:firstRow="0" w:lastRow="0" w:firstColumn="0" w:lastColumn="0" w:oddVBand="0" w:evenVBand="0" w:oddHBand="1" w:evenHBand="0" w:firstRowFirstColumn="0" w:firstRowLastColumn="0" w:lastRowFirstColumn="0" w:lastRowLastColumn="0"/>
+              <w:rPr>
+                <w:lang w:bidi="he-IL"/>
+              </w:rPr>
+            </w:pPr>
+          </w:p>
+        </w:tc>
+        <w:tc>
+          <w:tcPr>
+            <w:tcW w:w="1039" w:type="dxa"/>
+          </w:tcPr>
+          <w:p>
+            <w:pPr>
+              <w:spacing w:line="360" w:lineRule="auto"/>
+              <w:cnfStyle w:val="000000100000" w:firstRow="0" w:lastRow="0" w:firstColumn="0" w:lastColumn="0" w:oddVBand="0" w:evenVBand="0" w:oddHBand="1" w:evenHBand="0" w:firstRowFirstColumn="0" w:firstRowLastColumn="0" w:lastRowFirstColumn="0" w:lastRowLastColumn="0"/>
+              <w:rPr>
+                <w:lang w:bidi="he-IL"/>
+              </w:rPr>
+            </w:pPr>
+          </w:p>
+        </w:tc>
+        <w:tc>
+          <w:tcPr>
+            <w:tcW w:w="1039" w:type="dxa"/>
+          </w:tcPr>
+          <w:p>
+            <w:pPr>
+              <w:spacing w:line="360" w:lineRule="auto"/>
+              <w:cnfStyle w:val="000000100000" w:firstRow="0" w:lastRow="0" w:firstColumn="0" w:lastColumn="0" w:oddVBand="0" w:evenVBand="0" w:oddHBand="1" w:evenHBand="0" w:firstRowFirstColumn="0" w:firstRowLastColumn="0" w:lastRowFirstColumn="0" w:lastRowLastColumn="0"/>
+              <w:rPr>
+                <w:lang w:bidi="he-IL"/>
+              </w:rPr>
+            </w:pPr>
+          </w:p>
+        </w:tc>
+      </w:tr>
+      <w:tr>
+        <w:tc>
+          <w:tcPr>
+            <w:cnfStyle w:val="001000000000" w:firstRow="0" w:lastRow="0" w:firstColumn="1" w:lastColumn="0" w:oddVBand="0" w:evenVBand="0" w:oddHBand="0" w:evenHBand="0" w:firstRowFirstColumn="0" w:firstRowLastColumn="0" w:lastRowFirstColumn="0" w:lastRowLastColumn="0"/>
+            <w:tcW w:w="1038" w:type="dxa"/>
+          </w:tcPr>
+          <w:p>
+            <w:pPr>
+              <w:spacing w:line="360" w:lineRule="auto"/>
+              <w:rPr>
+                <w:b w:val="0"/>
+                <w:bCs w:val="0"/>
+                <w:lang w:bidi="he-IL"/>
+              </w:rPr>
+            </w:pPr>
+            <w:r>
+              <w:rPr>
+                <w:b w:val="0"/>
+                <w:bCs w:val="0"/>
+              </w:rPr>
+              <w:t>PROTEIN</w:t>
+            </w:r>
+          </w:p>
+        </w:tc>
+        <w:tc>
+          <w:tcPr>
+            <w:tcW w:w="1039" w:type="dxa"/>
+          </w:tcPr>
+          <w:p>
+            <w:pPr>
+              <w:spacing w:line="360" w:lineRule="auto"/>
+              <w:cnfStyle w:val="000000000000" w:firstRow="0" w:lastRow="0" w:firstColumn="0" w:lastColumn="0" w:oddVBand="0" w:evenVBand="0" w:oddHBand="0" w:evenHBand="0" w:firstRowFirstColumn="0" w:firstRowLastColumn="0" w:lastRowFirstColumn="0" w:lastRowLastColumn="0"/>
+              <w:rPr>
+                <w:lang w:bidi="he-IL"/>
+              </w:rPr>
+            </w:pPr>
+            <w:r>
+              <w:t>74.10 ± 1.72 (22s)</w:t>
+            </w:r>
+          </w:p>
+        </w:tc>
+        <w:tc>
+          <w:tcPr>
+            <w:tcW w:w="1039" w:type="dxa"/>
+          </w:tcPr>
+          <w:p>
+            <w:pPr>
+              <w:spacing w:line="360" w:lineRule="auto"/>
+              <w:cnfStyle w:val="000000000000" w:firstRow="0" w:lastRow="0" w:firstColumn="0" w:lastColumn="0" w:oddVBand="0" w:evenVBand="0" w:oddHBand="0" w:evenHBand="0" w:firstRowFirstColumn="0" w:firstRowLastColumn="0" w:lastRowFirstColumn="0" w:lastRowLastColumn="0"/>
+              <w:rPr>
+                <w:lang w:bidi="he-IL"/>
+              </w:rPr>
+            </w:pPr>
+            <w:r>
+              <w:t>75.00 ± 2.51 (30s)</w:t>
+            </w:r>
+          </w:p>
+        </w:tc>
+        <w:tc>
+          <w:tcPr>
+            <w:tcW w:w="1039" w:type="dxa"/>
+          </w:tcPr>
+          <w:p>
+            <w:pPr>
+              <w:spacing w:line="360" w:lineRule="auto"/>
+              <w:cnfStyle w:val="000000000000" w:firstRow="0" w:lastRow="0" w:firstColumn="0" w:lastColumn="0" w:oddVBand="0" w:evenVBand="0" w:oddHBand="0" w:evenHBand="0" w:firstRowFirstColumn="0" w:firstRowLastColumn="0" w:lastRowFirstColumn="0" w:lastRowLastColumn="0"/>
+              <w:rPr>
+                <w:lang w:bidi="he-IL"/>
+              </w:rPr>
+            </w:pPr>
+            <w:r>
+              <w:t>75.89 ± 2.76 (30s)</w:t>
+            </w:r>
+          </w:p>
+        </w:tc>
+        <w:tc>
+          <w:tcPr>
+            <w:tcW w:w="1039" w:type="dxa"/>
+          </w:tcPr>
+          <w:p>
+            <w:pPr>
+              <w:spacing w:line="360" w:lineRule="auto"/>
+              <w:cnfStyle w:val="000000000000" w:firstRow="0" w:lastRow="0" w:firstColumn="0" w:lastColumn="0" w:oddVBand="0" w:evenVBand="0" w:oddHBand="0" w:evenHBand="0" w:firstRowFirstColumn="0" w:firstRowLastColumn="0" w:lastRowFirstColumn="0" w:lastRowLastColumn="0"/>
+              <w:rPr>
+                <w:lang w:bidi="he-IL"/>
+              </w:rPr>
+            </w:pPr>
+          </w:p>
+        </w:tc>
+        <w:tc>
+          <w:tcPr>
+            <w:tcW w:w="1039" w:type="dxa"/>
+          </w:tcPr>
+          <w:p>
+            <w:pPr>
+              <w:spacing w:line="360" w:lineRule="auto"/>
+              <w:cnfStyle w:val="000000000000" w:firstRow="0" w:lastRow="0" w:firstColumn="0" w:lastColumn="0" w:oddVBand="0" w:evenVBand="0" w:oddHBand="0" w:evenHBand="0" w:firstRowFirstColumn="0" w:firstRowLastColumn="0" w:lastRowFirstColumn="0" w:lastRowLastColumn="0"/>
+              <w:rPr>
+                <w:lang w:bidi="he-IL"/>
+              </w:rPr>
+            </w:pPr>
+          </w:p>
+        </w:tc>
+        <w:tc>
+          <w:tcPr>
+            <w:tcW w:w="1039" w:type="dxa"/>
+          </w:tcPr>
+          <w:p>
+            <w:pPr>
+              <w:spacing w:line="360" w:lineRule="auto"/>
+              <w:cnfStyle w:val="000000000000" w:firstRow="0" w:lastRow="0" w:firstColumn="0" w:lastColumn="0" w:oddVBand="0" w:evenVBand="0" w:oddHBand="0" w:evenHBand="0" w:firstRowFirstColumn="0" w:firstRowLastColumn="0" w:lastRowFirstColumn="0" w:lastRowLastColumn="0"/>
+              <w:rPr>
+                <w:lang w:bidi="he-IL"/>
+              </w:rPr>
+            </w:pPr>
+          </w:p>
+        </w:tc>
+        <w:tc>
+          <w:tcPr>
+            <w:tcW w:w="1039" w:type="dxa"/>
+          </w:tcPr>
+          <w:p>
+            <w:pPr>
+              <w:spacing w:line="360" w:lineRule="auto"/>
+              <w:cnfStyle w:val="000000000000" w:firstRow="0" w:lastRow="0" w:firstColumn="0" w:lastColumn="0" w:oddVBand="0" w:evenVBand="0" w:oddHBand="0" w:evenHBand="0" w:firstRowFirstColumn="0" w:firstRowLastColumn="0" w:lastRowFirstColumn="0" w:lastRowLastColumn="0"/>
+              <w:rPr>
+                <w:lang w:bidi="he-IL"/>
+              </w:rPr>
+            </w:pPr>
+          </w:p>
+        </w:tc>
+        <w:tc>
+          <w:tcPr>
+            <w:tcW w:w="1039" w:type="dxa"/>
+          </w:tcPr>
+          <w:p>
+            <w:pPr>
+              <w:spacing w:line="360" w:lineRule="auto"/>
+              <w:cnfStyle w:val="000000000000" w:firstRow="0" w:lastRow="0" w:firstColumn="0" w:lastColumn="0" w:oddVBand="0" w:evenVBand="0" w:oddHBand="0" w:evenHBand="0" w:firstRowFirstColumn="0" w:firstRowLastColumn="0" w:lastRowFirstColumn="0" w:lastRowLastColumn="0"/>
+              <w:rPr>
+                <w:lang w:bidi="he-IL"/>
+              </w:rPr>
+            </w:pPr>
+          </w:p>
+        </w:tc>
+      </w:tr>
+      <w:tr>
+        <w:trPr>
+          <w:cnfStyle w:val="000000100000" w:firstRow="0" w:lastRow="0" w:firstColumn="0" w:lastColumn="0" w:oddVBand="0" w:evenVBand="0" w:oddHBand="1" w:evenHBand="0" w:firstRowFirstColumn="0" w:firstRowLastColumn="0" w:lastRowFirstColumn="0" w:lastRowLastColumn="0"/>
+        </w:trPr>
+        <w:tc>
+          <w:tcPr>
+            <w:cnfStyle w:val="001000000000" w:firstRow="0" w:lastRow="0" w:firstColumn="1" w:lastColumn="0" w:oddVBand="0" w:evenVBand="0" w:oddHBand="0" w:evenHBand="0" w:firstRowFirstColumn="0" w:firstRowLastColumn="0" w:lastRowFirstColumn="0" w:lastRowLastColumn="0"/>
+            <w:tcW w:w="1038" w:type="dxa"/>
+          </w:tcPr>
+          <w:p>
+            <w:pPr>
+              <w:spacing w:line="360" w:lineRule="auto"/>
+              <w:rPr>
+                <w:b w:val="0"/>
+                <w:bCs w:val="0"/>
+                <w:lang w:bidi="he-IL"/>
+              </w:rPr>
+            </w:pPr>
+            <w:r>
+              <w:rPr>
+                <w:b w:val="0"/>
+                <w:bCs w:val="0"/>
+              </w:rPr>
+              <w:t>D &amp; D</w:t>
+            </w:r>
+          </w:p>
+        </w:tc>
+        <w:tc>
+          <w:tcPr>
+            <w:tcW w:w="1039" w:type="dxa"/>
+          </w:tcPr>
+          <w:p>
+            <w:pPr>
+              <w:spacing w:line="360" w:lineRule="auto"/>
+              <w:cnfStyle w:val="000000100000" w:firstRow="0" w:lastRow="0" w:firstColumn="0" w:lastColumn="0" w:oddVBand="0" w:evenVBand="0" w:oddHBand="1" w:evenHBand="0" w:firstRowFirstColumn="0" w:firstRowLastColumn="0" w:lastRowFirstColumn="0" w:lastRowLastColumn="0"/>
+              <w:rPr>
+                <w:lang w:bidi="he-IL"/>
+              </w:rPr>
+            </w:pPr>
+            <w:r>
+              <w:t>74.58 ± 2.85 (121s)</w:t>
+            </w:r>
+          </w:p>
+        </w:tc>
+        <w:tc>
+          <w:tcPr>
+            <w:tcW w:w="1039" w:type="dxa"/>
+          </w:tcPr>
+          <w:p>
+            <w:pPr>
+              <w:spacing w:line="360" w:lineRule="auto"/>
+              <w:cnfStyle w:val="000000100000" w:firstRow="0" w:lastRow="0" w:firstColumn="0" w:lastColumn="0" w:oddVBand="0" w:evenVBand="0" w:oddHBand="1" w:evenHBand="0" w:firstRowFirstColumn="0" w:firstRowLastColumn="0" w:lastRowFirstColumn="0" w:lastRowLastColumn="0"/>
+              <w:rPr>
+                <w:lang w:bidi="he-IL"/>
+              </w:rPr>
+            </w:pPr>
+            <w:r>
+              <w:t>76.27 ± 2.64 (154s)</w:t>
+            </w:r>
+          </w:p>
+        </w:tc>
+        <w:tc>
+          <w:tcPr>
+            <w:tcW w:w="1039" w:type="dxa"/>
+          </w:tcPr>
+          <w:p>
+            <w:pPr>
+              <w:spacing w:line="360" w:lineRule="auto"/>
+              <w:cnfStyle w:val="000000100000" w:firstRow="0" w:lastRow="0" w:firstColumn="0" w:lastColumn="0" w:oddVBand="0" w:evenVBand="0" w:oddHBand="1" w:evenHBand="0" w:firstRowFirstColumn="0" w:firstRowLastColumn="0" w:lastRowFirstColumn="0" w:lastRowLastColumn="0"/>
+              <w:rPr>
+                <w:lang w:bidi="he-IL"/>
+              </w:rPr>
+            </w:pPr>
+            <w:r>
+              <w:t>77.12 ± 2.41 (154s)</w:t>
+            </w:r>
+          </w:p>
+        </w:tc>
+        <w:tc>
+          <w:tcPr>
+            <w:tcW w:w="1039" w:type="dxa"/>
+          </w:tcPr>
+          <w:p>
+            <w:pPr>
+              <w:spacing w:line="360" w:lineRule="auto"/>
+              <w:cnfStyle w:val="000000100000" w:firstRow="0" w:lastRow="0" w:firstColumn="0" w:lastColumn="0" w:oddVBand="0" w:evenVBand="0" w:oddHBand="1" w:evenHBand="0" w:firstRowFirstColumn="0" w:firstRowLastColumn="0" w:lastRowFirstColumn="0" w:lastRowLastColumn="0"/>
+              <w:rPr>
+                <w:lang w:bidi="he-IL"/>
+              </w:rPr>
+            </w:pPr>
+          </w:p>
+        </w:tc>
+        <w:tc>
+          <w:tcPr>
+            <w:tcW w:w="1039" w:type="dxa"/>
+          </w:tcPr>
+          <w:p>
+            <w:pPr>
+              <w:spacing w:line="360" w:lineRule="auto"/>
+              <w:cnfStyle w:val="000000100000" w:firstRow="0" w:lastRow="0" w:firstColumn="0" w:lastColumn="0" w:oddVBand="0" w:evenVBand="0" w:oddHBand="1" w:evenHBand="0" w:firstRowFirstColumn="0" w:firstRowLastColumn="0" w:lastRowFirstColumn="0" w:lastRowLastColumn="0"/>
+              <w:rPr>
+                <w:lang w:bidi="he-IL"/>
+              </w:rPr>
+            </w:pPr>
+          </w:p>
+        </w:tc>
+        <w:tc>
+          <w:tcPr>
+            <w:tcW w:w="1039" w:type="dxa"/>
+          </w:tcPr>
+          <w:p>
+            <w:pPr>
+              <w:spacing w:line="360" w:lineRule="auto"/>
+              <w:cnfStyle w:val="000000100000" w:firstRow="0" w:lastRow="0" w:firstColumn="0" w:lastColumn="0" w:oddVBand="0" w:evenVBand="0" w:oddHBand="1" w:evenHBand="0" w:firstRowFirstColumn="0" w:firstRowLastColumn="0" w:lastRowFirstColumn="0" w:lastRowLastColumn="0"/>
+              <w:rPr>
+                <w:lang w:bidi="he-IL"/>
+              </w:rPr>
+            </w:pPr>
+          </w:p>
+        </w:tc>
+        <w:tc>
+          <w:tcPr>
+            <w:tcW w:w="1039" w:type="dxa"/>
+          </w:tcPr>
+          <w:p>
+            <w:pPr>
+              <w:spacing w:line="360" w:lineRule="auto"/>
+              <w:cnfStyle w:val="000000100000" w:firstRow="0" w:lastRow="0" w:firstColumn="0" w:lastColumn="0" w:oddVBand="0" w:evenVBand="0" w:oddHBand="1" w:evenHBand="0" w:firstRowFirstColumn="0" w:firstRowLastColumn="0" w:lastRowFirstColumn="0" w:lastRowLastColumn="0"/>
+              <w:rPr>
+                <w:lang w:bidi="he-IL"/>
+              </w:rPr>
+            </w:pPr>
+          </w:p>
+        </w:tc>
+        <w:tc>
+          <w:tcPr>
+            <w:tcW w:w="1039" w:type="dxa"/>
+          </w:tcPr>
+          <w:p>
+            <w:pPr>
+              <w:spacing w:line="360" w:lineRule="auto"/>
+              <w:cnfStyle w:val="000000100000" w:firstRow="0" w:lastRow="0" w:firstColumn="0" w:lastColumn="0" w:oddVBand="0" w:evenVBand="0" w:oddHBand="1" w:evenHBand="0" w:firstRowFirstColumn="0" w:firstRowLastColumn="0" w:lastRowFirstColumn="0" w:lastRowLastColumn="0"/>
+              <w:rPr>
+                <w:lang w:bidi="he-IL"/>
+              </w:rPr>
+            </w:pPr>
+          </w:p>
+        </w:tc>
+      </w:tr>
+    </w:tbl>
+    <w:p>
+      <w:pPr>
+        <w:spacing w:line="360" w:lineRule="auto"/>
+        <w:ind w:left="720"/>
+        <w:rPr>
+          <w:lang w:bidi="he-IL"/>
+        </w:rPr>
+      </w:pPr>
     </w:p>
     <w:p>
       <w:pPr>
@@ -2456,6 +4306,7 @@
         <w:rPr>
           <w:lang w:bidi="he-IL"/>
         </w:rPr>
+        <w:lastRenderedPageBreak/>
         <w:t>Results analysis</w:t>
       </w:r>
     </w:p>
@@ -2820,6 +4671,155 @@
     </w:lvl>
   </w:abstractNum>
   <w:abstractNum w:abstractNumId="2" w15:restartNumberingAfterBreak="0">
+    <w:nsid w:val="3AA76771"/>
+    <w:multiLevelType w:val="multilevel"/>
+    <w:tmpl w:val="62B07CA2"/>
+    <w:lvl w:ilvl="0">
+      <w:start w:val="1"/>
+      <w:numFmt w:val="bullet"/>
+      <w:lvlText w:val=""/>
+      <w:lvlJc w:val="left"/>
+      <w:pPr>
+        <w:tabs>
+          <w:tab w:val="num" w:pos="720"/>
+        </w:tabs>
+        <w:ind w:left="720" w:hanging="360"/>
+      </w:pPr>
+      <w:rPr>
+        <w:rFonts w:ascii="Symbol" w:hAnsi="Symbol" w:hint="default"/>
+        <w:sz w:val="20"/>
+      </w:rPr>
+    </w:lvl>
+    <w:lvl w:ilvl="1" w:tentative="1">
+      <w:start w:val="1"/>
+      <w:numFmt w:val="bullet"/>
+      <w:lvlText w:val="o"/>
+      <w:lvlJc w:val="left"/>
+      <w:pPr>
+        <w:tabs>
+          <w:tab w:val="num" w:pos="1440"/>
+        </w:tabs>
+        <w:ind w:left="1440" w:hanging="360"/>
+      </w:pPr>
+      <w:rPr>
+        <w:rFonts w:ascii="Courier New" w:hAnsi="Courier New" w:hint="default"/>
+        <w:sz w:val="20"/>
+      </w:rPr>
+    </w:lvl>
+    <w:lvl w:ilvl="2" w:tentative="1">
+      <w:start w:val="1"/>
+      <w:numFmt w:val="bullet"/>
+      <w:lvlText w:val=""/>
+      <w:lvlJc w:val="left"/>
+      <w:pPr>
+        <w:tabs>
+          <w:tab w:val="num" w:pos="2160"/>
+        </w:tabs>
+        <w:ind w:left="2160" w:hanging="360"/>
+      </w:pPr>
+      <w:rPr>
+        <w:rFonts w:ascii="Wingdings" w:hAnsi="Wingdings" w:hint="default"/>
+        <w:sz w:val="20"/>
+      </w:rPr>
+    </w:lvl>
+    <w:lvl w:ilvl="3" w:tentative="1">
+      <w:start w:val="1"/>
+      <w:numFmt w:val="bullet"/>
+      <w:lvlText w:val=""/>
+      <w:lvlJc w:val="left"/>
+      <w:pPr>
+        <w:tabs>
+          <w:tab w:val="num" w:pos="2880"/>
+        </w:tabs>
+        <w:ind w:left="2880" w:hanging="360"/>
+      </w:pPr>
+      <w:rPr>
+        <w:rFonts w:ascii="Wingdings" w:hAnsi="Wingdings" w:hint="default"/>
+        <w:sz w:val="20"/>
+      </w:rPr>
+    </w:lvl>
+    <w:lvl w:ilvl="4" w:tentative="1">
+      <w:start w:val="1"/>
+      <w:numFmt w:val="bullet"/>
+      <w:lvlText w:val=""/>
+      <w:lvlJc w:val="left"/>
+      <w:pPr>
+        <w:tabs>
+          <w:tab w:val="num" w:pos="3600"/>
+        </w:tabs>
+        <w:ind w:left="3600" w:hanging="360"/>
+      </w:pPr>
+      <w:rPr>
+        <w:rFonts w:ascii="Wingdings" w:hAnsi="Wingdings" w:hint="default"/>
+        <w:sz w:val="20"/>
+      </w:rPr>
+    </w:lvl>
+    <w:lvl w:ilvl="5" w:tentative="1">
+      <w:start w:val="1"/>
+      <w:numFmt w:val="bullet"/>
+      <w:lvlText w:val=""/>
+      <w:lvlJc w:val="left"/>
+      <w:pPr>
+        <w:tabs>
+          <w:tab w:val="num" w:pos="4320"/>
+        </w:tabs>
+        <w:ind w:left="4320" w:hanging="360"/>
+      </w:pPr>
+      <w:rPr>
+        <w:rFonts w:ascii="Wingdings" w:hAnsi="Wingdings" w:hint="default"/>
+        <w:sz w:val="20"/>
+      </w:rPr>
+    </w:lvl>
+    <w:lvl w:ilvl="6" w:tentative="1">
+      <w:start w:val="1"/>
+      <w:numFmt w:val="bullet"/>
+      <w:lvlText w:val=""/>
+      <w:lvlJc w:val="left"/>
+      <w:pPr>
+        <w:tabs>
+          <w:tab w:val="num" w:pos="5040"/>
+        </w:tabs>
+        <w:ind w:left="5040" w:hanging="360"/>
+      </w:pPr>
+      <w:rPr>
+        <w:rFonts w:ascii="Wingdings" w:hAnsi="Wingdings" w:hint="default"/>
+        <w:sz w:val="20"/>
+      </w:rPr>
+    </w:lvl>
+    <w:lvl w:ilvl="7" w:tentative="1">
+      <w:start w:val="1"/>
+      <w:numFmt w:val="bullet"/>
+      <w:lvlText w:val=""/>
+      <w:lvlJc w:val="left"/>
+      <w:pPr>
+        <w:tabs>
+          <w:tab w:val="num" w:pos="5760"/>
+        </w:tabs>
+        <w:ind w:left="5760" w:hanging="360"/>
+      </w:pPr>
+      <w:rPr>
+        <w:rFonts w:ascii="Wingdings" w:hAnsi="Wingdings" w:hint="default"/>
+        <w:sz w:val="20"/>
+      </w:rPr>
+    </w:lvl>
+    <w:lvl w:ilvl="8" w:tentative="1">
+      <w:start w:val="1"/>
+      <w:numFmt w:val="bullet"/>
+      <w:lvlText w:val=""/>
+      <w:lvlJc w:val="left"/>
+      <w:pPr>
+        <w:tabs>
+          <w:tab w:val="num" w:pos="6480"/>
+        </w:tabs>
+        <w:ind w:left="6480" w:hanging="360"/>
+      </w:pPr>
+      <w:rPr>
+        <w:rFonts w:ascii="Wingdings" w:hAnsi="Wingdings" w:hint="default"/>
+        <w:sz w:val="20"/>
+      </w:rPr>
+    </w:lvl>
+  </w:abstractNum>
+  <w:abstractNum w:abstractNumId="3" w15:restartNumberingAfterBreak="0">
     <w:nsid w:val="79655EB7"/>
     <w:multiLevelType w:val="hybridMultilevel"/>
     <w:tmpl w:val="FCE0A840"/>
@@ -2915,6 +4915,9 @@
     <w:abstractNumId w:val="1"/>
   </w:num>
   <w:num w:numId="3">
+    <w:abstractNumId w:val="3"/>
+  </w:num>
+  <w:num w:numId="4">
     <w:abstractNumId w:val="2"/>
   </w:num>
 </w:numbering>
@@ -3043,6 +5046,7 @@
     <w:lsdException w:name="HTML Sample" w:semiHidden="1" w:unhideWhenUsed="1"/>
     <w:lsdException w:name="HTML Typewriter" w:semiHidden="1" w:unhideWhenUsed="1"/>
     <w:lsdException w:name="HTML Variable" w:semiHidden="1" w:unhideWhenUsed="1"/>
+    <w:lsdException w:name="Normal Table" w:semiHidden="1" w:unhideWhenUsed="1"/>
     <w:lsdException w:name="annotation subject" w:semiHidden="1" w:unhideWhenUsed="1"/>
     <w:lsdException w:name="No List" w:semiHidden="1" w:unhideWhenUsed="1"/>
     <w:lsdException w:name="Outline List 1" w:semiHidden="1" w:unhideWhenUsed="1"/>
@@ -3086,8 +5090,10 @@
     <w:lsdException w:name="Table Elegant" w:semiHidden="1" w:unhideWhenUsed="1"/>
     <w:lsdException w:name="Table Professional" w:semiHidden="1" w:unhideWhenUsed="1"/>
     <w:lsdException w:name="Table Subtle 1" w:semiHidden="1" w:unhideWhenUsed="1"/>
+    <w:lsdException w:name="Table Subtle 2" w:semiHidden="1" w:unhideWhenUsed="1"/>
     <w:lsdException w:name="Table Web 1" w:semiHidden="1" w:unhideWhenUsed="1"/>
     <w:lsdException w:name="Table Web 2" w:semiHidden="1" w:unhideWhenUsed="1"/>
+    <w:lsdException w:name="Table Web 3" w:semiHidden="1" w:unhideWhenUsed="1"/>
     <w:lsdException w:name="Balloon Text" w:semiHidden="1" w:unhideWhenUsed="1"/>
     <w:lsdException w:name="Table Grid" w:uiPriority="39"/>
     <w:lsdException w:name="Table Theme" w:semiHidden="1" w:unhideWhenUsed="1"/>
@@ -3318,7 +5324,6 @@
   <w:style w:type="character" w:default="1" w:styleId="DefaultParagraphFont">
     <w:name w:val="Default Paragraph Font"/>
     <w:uiPriority w:val="1"/>
-    <w:semiHidden/>
     <w:unhideWhenUsed/>
   </w:style>
   <w:style w:type="table" w:default="1" w:styleId="TableNormal">
@@ -3361,6 +5366,236 @@
     <w:rsid w:val="004675CC"/>
     <w:rPr>
       <w:color w:val="808080"/>
+    </w:rPr>
+  </w:style>
+  <w:style w:type="table" w:styleId="TableGrid">
+    <w:name w:val="Table Grid"/>
+    <w:basedOn w:val="TableNormal"/>
+    <w:uiPriority w:val="39"/>
+    <w:rsid w:val="0013252C"/>
+    <w:pPr>
+      <w:spacing w:after="0" w:line="240" w:lineRule="auto"/>
+    </w:pPr>
+    <w:tblPr>
+      <w:tblBorders>
+        <w:top w:val="single" w:sz="4" w:space="0" w:color="auto"/>
+        <w:left w:val="single" w:sz="4" w:space="0" w:color="auto"/>
+        <w:bottom w:val="single" w:sz="4" w:space="0" w:color="auto"/>
+        <w:right w:val="single" w:sz="4" w:space="0" w:color="auto"/>
+        <w:insideH w:val="single" w:sz="4" w:space="0" w:color="auto"/>
+        <w:insideV w:val="single" w:sz="4" w:space="0" w:color="auto"/>
+      </w:tblBorders>
+    </w:tblPr>
+  </w:style>
+  <w:style w:type="table" w:styleId="PlainTable3">
+    <w:name w:val="Plain Table 3"/>
+    <w:basedOn w:val="TableNormal"/>
+    <w:uiPriority w:val="43"/>
+    <w:rsid w:val="0013252C"/>
+    <w:pPr>
+      <w:spacing w:after="0" w:line="240" w:lineRule="auto"/>
+    </w:pPr>
+    <w:tblPr>
+      <w:tblStyleRowBandSize w:val="1"/>
+      <w:tblStyleColBandSize w:val="1"/>
+    </w:tblPr>
+    <w:tblStylePr w:type="firstRow">
+      <w:rPr>
+        <w:b/>
+        <w:bCs/>
+        <w:caps/>
+      </w:rPr>
+      <w:tblPr/>
+      <w:tcPr>
+        <w:tcBorders>
+          <w:bottom w:val="single" w:sz="4" w:space="0" w:color="7F7F7F" w:themeColor="text1" w:themeTint="80"/>
+        </w:tcBorders>
+      </w:tcPr>
+    </w:tblStylePr>
+    <w:tblStylePr w:type="lastRow">
+      <w:rPr>
+        <w:b/>
+        <w:bCs/>
+        <w:caps/>
+      </w:rPr>
+      <w:tblPr/>
+      <w:tcPr>
+        <w:tcBorders>
+          <w:top w:val="nil"/>
+        </w:tcBorders>
+      </w:tcPr>
+    </w:tblStylePr>
+    <w:tblStylePr w:type="firstCol">
+      <w:rPr>
+        <w:b/>
+        <w:bCs/>
+        <w:caps/>
+      </w:rPr>
+      <w:tblPr/>
+      <w:tcPr>
+        <w:tcBorders>
+          <w:right w:val="single" w:sz="4" w:space="0" w:color="7F7F7F" w:themeColor="text1" w:themeTint="80"/>
+        </w:tcBorders>
+      </w:tcPr>
+    </w:tblStylePr>
+    <w:tblStylePr w:type="lastCol">
+      <w:rPr>
+        <w:b/>
+        <w:bCs/>
+        <w:caps/>
+      </w:rPr>
+      <w:tblPr/>
+      <w:tcPr>
+        <w:tcBorders>
+          <w:left w:val="nil"/>
+        </w:tcBorders>
+      </w:tcPr>
+    </w:tblStylePr>
+    <w:tblStylePr w:type="band1Vert">
+      <w:tblPr/>
+      <w:tcPr>
+        <w:shd w:val="clear" w:color="auto" w:fill="F2F2F2" w:themeFill="background1" w:themeFillShade="F2"/>
+      </w:tcPr>
+    </w:tblStylePr>
+    <w:tblStylePr w:type="band1Horz">
+      <w:tblPr/>
+      <w:tcPr>
+        <w:shd w:val="clear" w:color="auto" w:fill="F2F2F2" w:themeFill="background1" w:themeFillShade="F2"/>
+      </w:tcPr>
+    </w:tblStylePr>
+    <w:tblStylePr w:type="neCell">
+      <w:tblPr/>
+      <w:tcPr>
+        <w:tcBorders>
+          <w:left w:val="nil"/>
+        </w:tcBorders>
+      </w:tcPr>
+    </w:tblStylePr>
+    <w:tblStylePr w:type="nwCell">
+      <w:tblPr/>
+      <w:tcPr>
+        <w:tcBorders>
+          <w:right w:val="nil"/>
+        </w:tcBorders>
+      </w:tcPr>
+    </w:tblStylePr>
+  </w:style>
+  <w:style w:type="table" w:styleId="GridTable5Dark-Accent5">
+    <w:name w:val="Grid Table 5 Dark Accent 5"/>
+    <w:basedOn w:val="TableNormal"/>
+    <w:uiPriority w:val="50"/>
+    <w:rsid w:val="0013252C"/>
+    <w:pPr>
+      <w:spacing w:after="0" w:line="240" w:lineRule="auto"/>
+    </w:pPr>
+    <w:tblPr>
+      <w:tblStyleRowBandSize w:val="1"/>
+      <w:tblStyleColBandSize w:val="1"/>
+      <w:tblBorders>
+        <w:top w:val="single" w:sz="4" w:space="0" w:color="FFFFFF" w:themeColor="background1"/>
+        <w:left w:val="single" w:sz="4" w:space="0" w:color="FFFFFF" w:themeColor="background1"/>
+        <w:bottom w:val="single" w:sz="4" w:space="0" w:color="FFFFFF" w:themeColor="background1"/>
+        <w:right w:val="single" w:sz="4" w:space="0" w:color="FFFFFF" w:themeColor="background1"/>
+        <w:insideH w:val="single" w:sz="4" w:space="0" w:color="FFFFFF" w:themeColor="background1"/>
+        <w:insideV w:val="single" w:sz="4" w:space="0" w:color="FFFFFF" w:themeColor="background1"/>
+      </w:tblBorders>
+    </w:tblPr>
+    <w:tcPr>
+      <w:shd w:val="clear" w:color="auto" w:fill="D9E2F3" w:themeFill="accent5" w:themeFillTint="33"/>
+    </w:tcPr>
+    <w:tblStylePr w:type="firstRow">
+      <w:rPr>
+        <w:b/>
+        <w:bCs/>
+        <w:color w:val="FFFFFF" w:themeColor="background1"/>
+      </w:rPr>
+      <w:tblPr/>
+      <w:tcPr>
+        <w:tcBorders>
+          <w:top w:val="single" w:sz="4" w:space="0" w:color="FFFFFF" w:themeColor="background1"/>
+          <w:left w:val="single" w:sz="4" w:space="0" w:color="FFFFFF" w:themeColor="background1"/>
+          <w:right w:val="single" w:sz="4" w:space="0" w:color="FFFFFF" w:themeColor="background1"/>
+          <w:insideH w:val="nil"/>
+          <w:insideV w:val="nil"/>
+        </w:tcBorders>
+        <w:shd w:val="clear" w:color="auto" w:fill="4472C4" w:themeFill="accent5"/>
+      </w:tcPr>
+    </w:tblStylePr>
+    <w:tblStylePr w:type="lastRow">
+      <w:rPr>
+        <w:b/>
+        <w:bCs/>
+        <w:color w:val="FFFFFF" w:themeColor="background1"/>
+      </w:rPr>
+      <w:tblPr/>
+      <w:tcPr>
+        <w:tcBorders>
+          <w:left w:val="single" w:sz="4" w:space="0" w:color="FFFFFF" w:themeColor="background1"/>
+          <w:bottom w:val="single" w:sz="4" w:space="0" w:color="FFFFFF" w:themeColor="background1"/>
+          <w:right w:val="single" w:sz="4" w:space="0" w:color="FFFFFF" w:themeColor="background1"/>
+          <w:insideH w:val="nil"/>
+          <w:insideV w:val="nil"/>
+        </w:tcBorders>
+        <w:shd w:val="clear" w:color="auto" w:fill="4472C4" w:themeFill="accent5"/>
+      </w:tcPr>
+    </w:tblStylePr>
+    <w:tblStylePr w:type="firstCol">
+      <w:rPr>
+        <w:b/>
+        <w:bCs/>
+        <w:color w:val="FFFFFF" w:themeColor="background1"/>
+      </w:rPr>
+      <w:tblPr/>
+      <w:tcPr>
+        <w:tcBorders>
+          <w:top w:val="single" w:sz="4" w:space="0" w:color="FFFFFF" w:themeColor="background1"/>
+          <w:left w:val="single" w:sz="4" w:space="0" w:color="FFFFFF" w:themeColor="background1"/>
+          <w:bottom w:val="single" w:sz="4" w:space="0" w:color="FFFFFF" w:themeColor="background1"/>
+          <w:insideV w:val="nil"/>
+        </w:tcBorders>
+        <w:shd w:val="clear" w:color="auto" w:fill="4472C4" w:themeFill="accent5"/>
+      </w:tcPr>
+    </w:tblStylePr>
+    <w:tblStylePr w:type="lastCol">
+      <w:rPr>
+        <w:b/>
+        <w:bCs/>
+        <w:color w:val="FFFFFF" w:themeColor="background1"/>
+      </w:rPr>
+      <w:tblPr/>
+      <w:tcPr>
+        <w:tcBorders>
+          <w:top w:val="single" w:sz="4" w:space="0" w:color="FFFFFF" w:themeColor="background1"/>
+          <w:bottom w:val="single" w:sz="4" w:space="0" w:color="FFFFFF" w:themeColor="background1"/>
+          <w:right w:val="single" w:sz="4" w:space="0" w:color="FFFFFF" w:themeColor="background1"/>
+          <w:insideV w:val="nil"/>
+        </w:tcBorders>
+        <w:shd w:val="clear" w:color="auto" w:fill="4472C4" w:themeFill="accent5"/>
+      </w:tcPr>
+    </w:tblStylePr>
+    <w:tblStylePr w:type="band1Vert">
+      <w:tblPr/>
+      <w:tcPr>
+        <w:shd w:val="clear" w:color="auto" w:fill="B4C6E7" w:themeFill="accent5" w:themeFillTint="66"/>
+      </w:tcPr>
+    </w:tblStylePr>
+    <w:tblStylePr w:type="band1Horz">
+      <w:tblPr/>
+      <w:tcPr>
+        <w:shd w:val="clear" w:color="auto" w:fill="B4C6E7" w:themeFill="accent5" w:themeFillTint="66"/>
+      </w:tcPr>
+    </w:tblStylePr>
+  </w:style>
+  <w:style w:type="character" w:styleId="Hyperlink">
+    <w:name w:val="Hyperlink"/>
+    <w:basedOn w:val="DefaultParagraphFont"/>
+    <w:uiPriority w:val="99"/>
+    <w:semiHidden/>
+    <w:unhideWhenUsed/>
+    <w:rsid w:val="00464B0C"/>
+    <w:rPr>
+      <w:color w:val="0000FF"/>
+      <w:u w:val="single"/>
     </w:rPr>
   </w:style>
 </w:styles>

</xml_diff>

<commit_message>
results for non-networks datasets
</commit_message>
<xml_diff>
--- a/DL_Project_report.docx
+++ b/DL_Project_report.docx
@@ -161,7 +161,6 @@
           <w:lang w:bidi="he-IL"/>
         </w:rPr>
       </w:pPr>
-      <w:proofErr w:type="spellStart"/>
       <w:r>
         <w:rPr>
           <w:rFonts w:ascii="Arial" w:hAnsi="Arial" w:cs="Arial"/>
@@ -170,40 +169,7 @@
           <w:szCs w:val="20"/>
           <w:shd w:val="clear" w:color="auto" w:fill="F8F8F8"/>
         </w:rPr>
-        <w:t>Niepert</w:t>
-      </w:r>
-      <w:proofErr w:type="spellEnd"/>
-      <w:r>
-        <w:rPr>
-          <w:rFonts w:ascii="Arial" w:hAnsi="Arial" w:cs="Arial"/>
-          <w:color w:val="222222"/>
-          <w:sz w:val="20"/>
-          <w:szCs w:val="20"/>
-          <w:shd w:val="clear" w:color="auto" w:fill="F8F8F8"/>
-        </w:rPr>
-        <w:t xml:space="preserve">, Mathias, Mohamed Ahmed, and Konstantin </w:t>
-      </w:r>
-      <w:proofErr w:type="spellStart"/>
-      <w:r>
-        <w:rPr>
-          <w:rFonts w:ascii="Arial" w:hAnsi="Arial" w:cs="Arial"/>
-          <w:color w:val="222222"/>
-          <w:sz w:val="20"/>
-          <w:szCs w:val="20"/>
-          <w:shd w:val="clear" w:color="auto" w:fill="F8F8F8"/>
-        </w:rPr>
-        <w:t>Kutzkov</w:t>
-      </w:r>
-      <w:proofErr w:type="spellEnd"/>
-      <w:r>
-        <w:rPr>
-          <w:rFonts w:ascii="Arial" w:hAnsi="Arial" w:cs="Arial"/>
-          <w:color w:val="222222"/>
-          <w:sz w:val="20"/>
-          <w:szCs w:val="20"/>
-          <w:shd w:val="clear" w:color="auto" w:fill="F8F8F8"/>
-        </w:rPr>
-        <w:t>. "Learning convolutional neural networks for graphs." </w:t>
+        <w:t>Niepert, Mathias, Mohamed Ahmed, and Konstantin Kutzkov. "Learning convolutional neural networks for graphs." </w:t>
       </w:r>
       <w:r>
         <w:rPr>
@@ -568,21 +534,7 @@
         <w:rPr>
           <w:lang w:bidi="he-IL"/>
         </w:rPr>
-        <w:t xml:space="preserve">it extracts </w:t>
-      </w:r>
-      <w:proofErr w:type="gramStart"/>
-      <w:r>
-        <w:rPr>
-          <w:lang w:bidi="he-IL"/>
-        </w:rPr>
-        <w:t>it’s</w:t>
-      </w:r>
-      <w:proofErr w:type="gramEnd"/>
-      <w:r>
-        <w:rPr>
-          <w:lang w:bidi="he-IL"/>
-        </w:rPr>
-        <w:t xml:space="preserve"> graph’s neighborhood and normalize the extracted graph using graph canonization algorithm. Later, it learns </w:t>
+        <w:t xml:space="preserve">it extracts it’s graph’s neighborhood and normalize the extracted graph using graph canonization algorithm. Later, it learns </w:t>
       </w:r>
       <w:r>
         <w:rPr>
@@ -659,25 +611,7 @@
           <w:bCs/>
           <w:lang w:bidi="he-IL"/>
         </w:rPr>
-        <w:t xml:space="preserve">s. Describe the model hyper-parameters (both the ones stated in the paper and the ones used in your experiments, where </w:t>
-      </w:r>
-      <w:proofErr w:type="gramStart"/>
-      <w:r>
-        <w:rPr>
-          <w:b/>
-          <w:bCs/>
-          <w:lang w:bidi="he-IL"/>
-        </w:rPr>
-        <w:t>there</w:t>
-      </w:r>
-      <w:proofErr w:type="gramEnd"/>
-      <w:r>
-        <w:rPr>
-          <w:b/>
-          <w:bCs/>
-          <w:lang w:bidi="he-IL"/>
-        </w:rPr>
-        <w:t xml:space="preserve"> changes): initial learning rate, learning rate decline, non-linear functions, </w:t>
+        <w:t xml:space="preserve">s. Describe the model hyper-parameters (both the ones stated in the paper and the ones used in your experiments, where there changes): initial learning rate, learning rate decline, non-linear functions, </w:t>
       </w:r>
       <w:r>
         <w:rPr>
@@ -1229,16 +1163,8 @@
         <w:rPr>
           <w:lang w:bidi="he-IL"/>
         </w:rPr>
-        <w:t xml:space="preserve">he graph canonization algorithm is 1-dim </w:t>
-      </w:r>
-      <w:proofErr w:type="spellStart"/>
-      <w:r>
-        <w:rPr>
-          <w:lang w:bidi="he-IL"/>
-        </w:rPr>
-        <w:t>Weisfeiler-lehman</w:t>
-      </w:r>
-      <w:proofErr w:type="spellEnd"/>
+        <w:t>he graph canonization algorithm is 1-dim Weisfeiler-lehman</w:t>
+      </w:r>
       <w:r>
         <w:rPr>
           <w:lang w:bidi="he-IL"/>
@@ -1719,15 +1645,7 @@
         <w:t xml:space="preserve"> dense layer</w:t>
       </w:r>
       <w:r>
-        <w:t xml:space="preserve"> and a </w:t>
-      </w:r>
-      <w:proofErr w:type="spellStart"/>
-      <w:r>
-        <w:t>softmax</w:t>
-      </w:r>
-      <w:proofErr w:type="spellEnd"/>
-      <w:r>
-        <w:t xml:space="preserve"> for all experiments</w:t>
+        <w:t xml:space="preserve"> and a softmax for all experiments</w:t>
       </w:r>
       <w:r>
         <w:t xml:space="preserve">. </w:t>
@@ -1790,15 +1708,7 @@
         <w:t xml:space="preserve"> </w:t>
       </w:r>
       <w:r>
-        <w:t xml:space="preserve">1-dimensional </w:t>
-      </w:r>
-      <w:proofErr w:type="spellStart"/>
-      <w:r>
-        <w:t>Weisfeiler</w:t>
-      </w:r>
-      <w:proofErr w:type="spellEnd"/>
-      <w:r>
-        <w:t>-Lehman (1-WL)</w:t>
+        <w:t>1-dimensional Weisfeiler-Lehman (1-WL)</w:t>
       </w:r>
       <w:r>
         <w:t xml:space="preserve"> is used as the graph canonization algorithm</w:t>
@@ -1807,15 +1717,7 @@
         <w:t>.</w:t>
       </w:r>
       <w:r>
-        <w:t xml:space="preserve"> In addition, we ran experiments for k = 10 where we combined receptive fields for nodes and edges using a merge layer (k = 10</w:t>
-      </w:r>
-      <w:proofErr w:type="gramStart"/>
-      <w:r>
-        <w:t>E )</w:t>
-      </w:r>
-      <w:proofErr w:type="gramEnd"/>
-      <w:r>
-        <w:t xml:space="preserve">. </w:t>
+        <w:t xml:space="preserve"> In addition, we ran experiments for k = 10 where we combined receptive fields for nodes and edges using a merge layer (k = 10E ). </w:t>
       </w:r>
       <w:r>
         <w:t>As part of our innovation in this project, we also ran additional experiment, where we built additional channels which represent different node’s graph kernels.</w:t>
@@ -1846,29 +1748,13 @@
         <w:t xml:space="preserve">layer has 8 output channels, a stride of s = 1, and a field size of 10. </w:t>
       </w:r>
       <w:r>
-        <w:t xml:space="preserve">With </w:t>
-      </w:r>
-      <w:proofErr w:type="spellStart"/>
-      <w:r>
-        <w:t>ReLU</w:t>
-      </w:r>
-      <w:proofErr w:type="spellEnd"/>
-      <w:r>
-        <w:t xml:space="preserve"> activation function. </w:t>
+        <w:t xml:space="preserve">With ReLU activation function. </w:t>
       </w:r>
       <w:r>
         <w:t xml:space="preserve">The dense layer has 128 </w:t>
       </w:r>
       <w:r>
-        <w:t xml:space="preserve">neurons with </w:t>
-      </w:r>
-      <w:proofErr w:type="spellStart"/>
-      <w:r>
-        <w:t>ReLU</w:t>
-      </w:r>
-      <w:proofErr w:type="spellEnd"/>
-      <w:r>
-        <w:t xml:space="preserve"> and</w:t>
+        <w:t>neurons with ReLU and</w:t>
       </w:r>
       <w:r>
         <w:t xml:space="preserve"> a dropout rate of 0.5. </w:t>
@@ -2013,15 +1899,7 @@
         <w:t xml:space="preserve"> -</w:t>
       </w:r>
       <w:r>
-        <w:t xml:space="preserve"> consists of 344 chemical compounds where classes indicate carcinogenicity for male and female rats (</w:t>
-      </w:r>
-      <w:proofErr w:type="spellStart"/>
-      <w:r>
-        <w:t>Toivonen</w:t>
-      </w:r>
-      <w:proofErr w:type="spellEnd"/>
-      <w:r>
-        <w:t xml:space="preserve"> et al., 2003). </w:t>
+        <w:t xml:space="preserve"> consists of 344 chemical compounds where classes indicate carcinogenicity for male and female rats (Toivonen et al., 2003). </w:t>
       </w:r>
     </w:p>
     <w:p>
@@ -2041,46 +1919,52 @@
           <w:b/>
           <w:bCs/>
         </w:rPr>
+        <w:t xml:space="preserve"> - </w:t>
+      </w:r>
+      <w:r>
         <w:t xml:space="preserve"> </w:t>
       </w:r>
-      <w:proofErr w:type="gramStart"/>
+      <w:r>
+        <w:t>(</w:t>
+      </w:r>
+      <w:r>
+        <w:t xml:space="preserve">and </w:t>
+      </w:r>
       <w:r>
         <w:rPr>
           <w:b/>
           <w:bCs/>
         </w:rPr>
-        <w:t xml:space="preserve">- </w:t>
-      </w:r>
-      <w:r>
-        <w:t xml:space="preserve"> </w:t>
-      </w:r>
-      <w:r>
-        <w:t>(</w:t>
-      </w:r>
-      <w:proofErr w:type="gramEnd"/>
-      <w:r>
-        <w:t xml:space="preserve">and </w:t>
-      </w:r>
+        <w:t>NCI109</w:t>
+      </w:r>
+      <w:r>
+        <w:t>)</w:t>
+      </w:r>
+      <w:r>
+        <w:t xml:space="preserve"> are chemical compounds screened for activity against non-small cell lung cancer and ovarian cancer cell lines (Wale &amp; Karypis, 2006). </w:t>
+      </w:r>
+    </w:p>
+    <w:p>
+      <w:pPr>
+        <w:pStyle w:val="ListParagraph"/>
+        <w:spacing w:line="360" w:lineRule="auto"/>
+      </w:pPr>
       <w:r>
         <w:rPr>
           <w:b/>
           <w:bCs/>
         </w:rPr>
-        <w:t>NCI109</w:t>
-      </w:r>
-      <w:r>
-        <w:t>)</w:t>
-      </w:r>
-      <w:r>
-        <w:t xml:space="preserve"> are chemical compounds screened for activity against non-small cell lung cancer and ovarian cancer cell lines (Wale &amp; </w:t>
-      </w:r>
-      <w:proofErr w:type="spellStart"/>
-      <w:r>
-        <w:t>Karypis</w:t>
-      </w:r>
-      <w:proofErr w:type="spellEnd"/>
-      <w:r>
-        <w:t xml:space="preserve">, 2006). </w:t>
+        <w:t>PROTEINS</w:t>
+      </w:r>
+      <w:r>
+        <w:rPr>
+          <w:b/>
+          <w:bCs/>
+        </w:rPr>
+        <w:t xml:space="preserve"> -</w:t>
+      </w:r>
+      <w:r>
+        <w:t xml:space="preserve"> is a graph collection where nodes are secondary structure elements and edges indicate neighborhood in the amino-acid sequence or in 3D space. Graphs are classified as enzyme or non-enzyme. </w:t>
       </w:r>
     </w:p>
     <w:p>
@@ -2093,64 +1977,83 @@
           <w:b/>
           <w:bCs/>
         </w:rPr>
-        <w:t>PROTEINS</w:t>
+        <w:t>D&amp;D</w:t>
       </w:r>
       <w:r>
         <w:rPr>
           <w:b/>
           <w:bCs/>
         </w:rPr>
-        <w:t xml:space="preserve"> -</w:t>
-      </w:r>
-      <w:r>
-        <w:t xml:space="preserve"> is a graph collection where nodes are secondary structure elements and edges indicate neighborhood in the amino-acid sequence or in 3D space. Graphs are classified as enzyme or non-enzyme. </w:t>
+        <w:t xml:space="preserve"> - </w:t>
+      </w:r>
+      <w:r>
+        <w:t xml:space="preserve"> is a data set of 1178 protein structures (Dobson &amp; Doig, 2003) classified into enzymes and non-enzymes.</w:t>
       </w:r>
     </w:p>
     <w:p>
       <w:pPr>
         <w:pStyle w:val="ListParagraph"/>
         <w:spacing w:line="360" w:lineRule="auto"/>
-      </w:pPr>
-      <w:r>
         <w:rPr>
           <w:b/>
           <w:bCs/>
-        </w:rPr>
-        <w:t>D&amp;D</w:t>
-      </w:r>
-      <w:r>
+          <w:lang w:bidi="he-IL"/>
+        </w:rPr>
+      </w:pPr>
+    </w:p>
+    <w:p>
+      <w:pPr>
+        <w:pStyle w:val="ListParagraph"/>
+        <w:spacing w:line="360" w:lineRule="auto"/>
+      </w:pPr>
+      <w:r>
+        <w:t>additional</w:t>
+      </w:r>
+      <w:r>
+        <w:t xml:space="preserve"> experiments with on larger social</w:t>
+      </w:r>
+      <w:r>
+        <w:t xml:space="preserve"> network</w:t>
+      </w:r>
+      <w:r>
+        <w:t xml:space="preserve"> graph data sets (up to 12000 graphs each, with an average of 400 nodes)</w:t>
+      </w:r>
+      <w:r>
+        <w:t>, where normalized node degree as nodes attribute.</w:t>
+      </w:r>
+    </w:p>
+    <w:p>
+      <w:pPr>
+        <w:pStyle w:val="ListParagraph"/>
+        <w:spacing w:line="360" w:lineRule="auto"/>
         <w:rPr>
           <w:b/>
           <w:bCs/>
         </w:rPr>
-        <w:t xml:space="preserve"> </w:t>
-      </w:r>
-      <w:proofErr w:type="gramStart"/>
+      </w:pPr>
       <w:r>
         <w:rPr>
           <w:b/>
           <w:bCs/>
         </w:rPr>
-        <w:t xml:space="preserve">- </w:t>
-      </w:r>
-      <w:r>
-        <w:t xml:space="preserve"> is</w:t>
-      </w:r>
-      <w:proofErr w:type="gramEnd"/>
-      <w:r>
-        <w:t xml:space="preserve"> a data set of 1178 protein structures (Dobson &amp; Doig, 2003) classified into enzymes and non-enzymes.</w:t>
+        <w:t>COLLAB, IMDB-B, IMDB-M, RE-B, RE-M5k, RE-M10k</w:t>
       </w:r>
     </w:p>
     <w:p>
       <w:pPr>
         <w:pStyle w:val="ListParagraph"/>
         <w:spacing w:line="360" w:lineRule="auto"/>
+      </w:pPr>
+      <w:r>
         <w:rPr>
           <w:b/>
           <w:bCs/>
-          <w:lang w:bidi="he-IL"/>
-        </w:rPr>
-      </w:pPr>
+        </w:rPr>
+        <w:t>RE-B</w:t>
+      </w:r>
+      <w:r>
+        <w:t>: Binary classification task of 2000 graphs where each graph represents of online discussion threads from Reddit.com and the task is to identify whether a discussion is Question/Answer or Debate-based.</w:t>
+      </w:r>
     </w:p>
     <w:p>
       <w:pPr>
@@ -2158,36 +2061,43 @@
         <w:spacing w:line="360" w:lineRule="auto"/>
       </w:pPr>
       <w:r>
-        <w:t>additional</w:t>
-      </w:r>
-      <w:r>
-        <w:t xml:space="preserve"> experiments with on larger social</w:t>
-      </w:r>
-      <w:r>
-        <w:t xml:space="preserve"> network</w:t>
-      </w:r>
-      <w:r>
-        <w:t xml:space="preserve"> graph data sets (up to 12000 graphs each, with an average of 400 nodes)</w:t>
-      </w:r>
-      <w:r>
-        <w:t>, where normalized node degree as nodes attribute.</w:t>
+        <w:rPr>
+          <w:b/>
+          <w:bCs/>
+        </w:rPr>
+        <w:t>RE-M5k, RE-M10k</w:t>
+      </w:r>
+      <w:r>
+        <w:t xml:space="preserve"> </w:t>
+      </w:r>
+      <w:r>
+        <w:t xml:space="preserve">- </w:t>
+      </w:r>
+      <w:r>
+        <w:t>Multi-class classification task of 5000 and 12000 graphs of online discussion threads from Reddit where the task is to identify which subreddit a given discussion belongs to.</w:t>
       </w:r>
     </w:p>
     <w:p>
       <w:pPr>
         <w:pStyle w:val="ListParagraph"/>
         <w:spacing w:line="360" w:lineRule="auto"/>
+      </w:pPr>
+      <w:r>
         <w:rPr>
           <w:b/>
           <w:bCs/>
         </w:rPr>
-      </w:pPr>
+        <w:t>IMDB-B</w:t>
+      </w:r>
       <w:r>
         <w:rPr>
           <w:b/>
           <w:bCs/>
         </w:rPr>
-        <w:t>COLLAB, IMDB-B, IMDB-M, RE-B, RE-M5k, RE-M10k</w:t>
+        <w:t xml:space="preserve"> -</w:t>
+      </w:r>
+      <w:r>
+        <w:t xml:space="preserve"> Binary classification task of 1000 graphs of movie collaboration ego-networks from IMDB.com where the task is to identify whether a given actor belongs to Action or Comedy genre.</w:t>
       </w:r>
     </w:p>
     <w:p>
@@ -2200,86 +2110,13 @@
           <w:b/>
           <w:bCs/>
         </w:rPr>
-        <w:t>RE-B</w:t>
-      </w:r>
-      <w:r>
-        <w:t>: Binary classification task of 2000 graphs where each graph represents of online discussion threads from Reddit.com and the task is to identify whether a discussion is Question/Answer or Debate-based.</w:t>
-      </w:r>
-    </w:p>
-    <w:p>
-      <w:pPr>
-        <w:pStyle w:val="ListParagraph"/>
-        <w:spacing w:line="360" w:lineRule="auto"/>
-      </w:pPr>
-      <w:r>
-        <w:rPr>
-          <w:b/>
-          <w:bCs/>
-        </w:rPr>
-        <w:t>RE-M5k, RE-M10k</w:t>
+        <w:t>IMDB-M</w:t>
       </w:r>
       <w:r>
         <w:t xml:space="preserve"> </w:t>
       </w:r>
       <w:r>
-        <w:t xml:space="preserve">- </w:t>
-      </w:r>
-      <w:r>
-        <w:t>Multi-class classification task of 5000 and 12000 graphs of online discussion threads from Reddit where the task is to identify which subreddit a given discussion belongs to.</w:t>
-      </w:r>
-    </w:p>
-    <w:p>
-      <w:pPr>
-        <w:pStyle w:val="ListParagraph"/>
-        <w:spacing w:line="360" w:lineRule="auto"/>
-      </w:pPr>
-      <w:r>
-        <w:rPr>
-          <w:b/>
-          <w:bCs/>
-        </w:rPr>
-        <w:t>IMDB-B</w:t>
-      </w:r>
-      <w:r>
-        <w:rPr>
-          <w:b/>
-          <w:bCs/>
-        </w:rPr>
-        <w:t xml:space="preserve"> -</w:t>
-      </w:r>
-      <w:r>
-        <w:t xml:space="preserve"> Binary classification task of 1000 graphs of movie collaboration ego-networks from IMDB.com where the task is to identify whether a given actor belongs to Action or Comedy genre.</w:t>
-      </w:r>
-    </w:p>
-    <w:p>
-      <w:pPr>
-        <w:pStyle w:val="ListParagraph"/>
-        <w:spacing w:line="360" w:lineRule="auto"/>
-      </w:pPr>
-      <w:r>
-        <w:rPr>
-          <w:b/>
-          <w:bCs/>
-        </w:rPr>
-        <w:t>IMDB-</w:t>
-      </w:r>
-      <w:proofErr w:type="gramStart"/>
-      <w:r>
-        <w:rPr>
-          <w:b/>
-          <w:bCs/>
-        </w:rPr>
-        <w:t>M</w:t>
-      </w:r>
-      <w:r>
-        <w:t xml:space="preserve"> </w:t>
-      </w:r>
-      <w:r>
-        <w:t xml:space="preserve"> -</w:t>
-      </w:r>
-      <w:proofErr w:type="gramEnd"/>
-      <w:r>
-        <w:t xml:space="preserve"> </w:t>
+        <w:t xml:space="preserve"> - </w:t>
       </w:r>
       <w:r>
         <w:t xml:space="preserve">Multi-class classification task of 1500 graphs of movie collaboration ego-networks from </w:t>
@@ -4170,8 +4007,12 @@
                 <w:lang w:bidi="he-IL"/>
               </w:rPr>
             </w:pPr>
-            <w:bookmarkStart w:id="0" w:name="_GoBack"/>
-            <w:bookmarkEnd w:id="0"/>
+            <w:r>
+              <w:rPr>
+                <w:lang w:bidi="he-IL"/>
+              </w:rPr>
+              <w:t>62.7</w:t>
+            </w:r>
           </w:p>
         </w:tc>
         <w:tc>
@@ -4188,6 +4029,12 @@
                 <w:lang w:bidi="he-IL"/>
               </w:rPr>
             </w:pPr>
+            <w:r>
+              <w:rPr>
+                <w:lang w:bidi="he-IL"/>
+              </w:rPr>
+              <w:t>54.2</w:t>
+            </w:r>
           </w:p>
         </w:tc>
         <w:tc>
@@ -4204,6 +4051,12 @@
                 <w:lang w:bidi="he-IL"/>
               </w:rPr>
             </w:pPr>
+            <w:r>
+              <w:rPr>
+                <w:lang w:bidi="he-IL"/>
+              </w:rPr>
+              <w:t>52.7</w:t>
+            </w:r>
           </w:p>
         </w:tc>
         <w:tc>
@@ -4220,6 +4073,12 @@
                 <w:lang w:bidi="he-IL"/>
               </w:rPr>
             </w:pPr>
+            <w:r>
+              <w:rPr>
+                <w:lang w:bidi="he-IL"/>
+              </w:rPr>
+              <w:t>56.5</w:t>
+            </w:r>
           </w:p>
         </w:tc>
         <w:tc>
@@ -4236,6 +4095,12 @@
                 <w:lang w:bidi="he-IL"/>
               </w:rPr>
             </w:pPr>
+            <w:r>
+              <w:rPr>
+                <w:lang w:bidi="he-IL"/>
+              </w:rPr>
+              <w:t>54.8</w:t>
+            </w:r>
           </w:p>
         </w:tc>
         <w:tc>
@@ -4252,6 +4117,12 @@
                 <w:lang w:bidi="he-IL"/>
               </w:rPr>
             </w:pPr>
+            <w:r>
+              <w:rPr>
+                <w:lang w:bidi="he-IL"/>
+              </w:rPr>
+              <w:t>63.6</w:t>
+            </w:r>
           </w:p>
         </w:tc>
         <w:tc>
@@ -4268,6 +4139,12 @@
                 <w:lang w:bidi="he-IL"/>
               </w:rPr>
             </w:pPr>
+            <w:r>
+              <w:rPr>
+                <w:lang w:bidi="he-IL"/>
+              </w:rPr>
+              <w:t>47.6</w:t>
+            </w:r>
           </w:p>
         </w:tc>
       </w:tr>
@@ -4967,6 +4844,12 @@
                 <w:lang w:bidi="he-IL"/>
               </w:rPr>
             </w:pPr>
+            <w:r>
+              <w:rPr>
+                <w:lang w:bidi="he-IL"/>
+              </w:rPr>
+              <w:t>68.9</w:t>
+            </w:r>
           </w:p>
         </w:tc>
         <w:tc>
@@ -4983,6 +4866,12 @@
                 <w:lang w:bidi="he-IL"/>
               </w:rPr>
             </w:pPr>
+            <w:r>
+              <w:rPr>
+                <w:lang w:bidi="he-IL"/>
+              </w:rPr>
+              <w:t>71.6</w:t>
+            </w:r>
           </w:p>
         </w:tc>
         <w:tc>
@@ -4999,6 +4888,12 @@
                 <w:lang w:bidi="he-IL"/>
               </w:rPr>
             </w:pPr>
+            <w:r>
+              <w:rPr>
+                <w:lang w:bidi="he-IL"/>
+              </w:rPr>
+              <w:t>71.1</w:t>
+            </w:r>
           </w:p>
         </w:tc>
         <w:tc>
@@ -5015,6 +4910,12 @@
                 <w:lang w:bidi="he-IL"/>
               </w:rPr>
             </w:pPr>
+            <w:r>
+              <w:rPr>
+                <w:lang w:bidi="he-IL"/>
+              </w:rPr>
+              <w:t>74.3</w:t>
+            </w:r>
           </w:p>
         </w:tc>
         <w:tc>
@@ -5025,12 +4926,17 @@
           <w:p>
             <w:pPr>
               <w:spacing w:line="360" w:lineRule="auto"/>
-              <w:jc w:val="center"/>
               <w:cnfStyle w:val="000000100000" w:firstRow="0" w:lastRow="0" w:firstColumn="0" w:lastColumn="0" w:oddVBand="0" w:evenVBand="0" w:oddHBand="1" w:evenHBand="0" w:firstRowFirstColumn="0" w:firstRowLastColumn="0" w:lastRowFirstColumn="0" w:lastRowLastColumn="0"/>
               <w:rPr>
                 <w:lang w:bidi="he-IL"/>
               </w:rPr>
             </w:pPr>
+            <w:r>
+              <w:rPr>
+                <w:lang w:bidi="he-IL"/>
+              </w:rPr>
+              <w:t>76</w:t>
+            </w:r>
           </w:p>
         </w:tc>
         <w:tc>
@@ -5047,6 +4953,12 @@
                 <w:lang w:bidi="he-IL"/>
               </w:rPr>
             </w:pPr>
+            <w:r>
+              <w:rPr>
+                <w:lang w:bidi="he-IL"/>
+              </w:rPr>
+              <w:t>78</w:t>
+            </w:r>
           </w:p>
         </w:tc>
         <w:tc>
@@ -5063,6 +4975,14 @@
                 <w:lang w:bidi="he-IL"/>
               </w:rPr>
             </w:pPr>
+            <w:r>
+              <w:rPr>
+                <w:lang w:bidi="he-IL"/>
+              </w:rPr>
+              <w:t>74.2</w:t>
+            </w:r>
+            <w:bookmarkStart w:id="0" w:name="_GoBack"/>
+            <w:bookmarkEnd w:id="0"/>
           </w:p>
         </w:tc>
       </w:tr>
@@ -5644,21 +5564,7 @@
         <w:rPr>
           <w:lang w:bidi="he-IL"/>
         </w:rPr>
-        <w:t xml:space="preserve">neural network for graphs classification problems works very </w:t>
-      </w:r>
-      <w:proofErr w:type="gramStart"/>
-      <w:r>
-        <w:rPr>
-          <w:lang w:bidi="he-IL"/>
-        </w:rPr>
-        <w:t>good</w:t>
-      </w:r>
-      <w:proofErr w:type="gramEnd"/>
-      <w:r>
-        <w:rPr>
-          <w:lang w:bidi="he-IL"/>
-        </w:rPr>
-        <w:t xml:space="preserve"> and outperforms the graph kernels methods that were the state of the art when the paper was published.</w:t>
+        <w:t>neural network for graphs classification problems works very good and outperforms the graph kernels methods that were the state of the art when the paper was published.</w:t>
       </w:r>
     </w:p>
     <w:sectPr>
@@ -6561,6 +6467,7 @@
   <w:style w:type="character" w:default="1" w:styleId="DefaultParagraphFont">
     <w:name w:val="Default Paragraph Font"/>
     <w:uiPriority w:val="1"/>
+    <w:semiHidden/>
     <w:unhideWhenUsed/>
   </w:style>
   <w:style w:type="table" w:default="1" w:styleId="TableNormal">

</xml_diff>